<commit_message>
Switched to project.json. Made grammar use linebreaks within a production, and paragraph-breaks after that. In-progress work on lists...
</commit_message>
<xml_diff>
--- a/md2docx/vb-template.docx
+++ b/md2docx/vb-template.docx
@@ -1,6 +1,6 @@
 
 <file path=word/document.xml><?xml version="1.0" encoding="utf-8"?>
-<w:document xmlns:wpc="http://schemas.microsoft.com/office/word/2010/wordprocessingCanvas" xmlns:mc="http://schemas.openxmlformats.org/markup-compatibility/2006" xmlns:o="urn:schemas-microsoft-com:office:office" xmlns:r="http://schemas.openxmlformats.org/officeDocument/2006/relationships" xmlns:m="http://schemas.openxmlformats.org/officeDocument/2006/math" xmlns:v="urn:schemas-microsoft-com:vml" xmlns:wp14="http://schemas.microsoft.com/office/word/2010/wordprocessingDrawing" xmlns:wp="http://schemas.openxmlformats.org/drawingml/2006/wordprocessingDrawing" xmlns:w10="urn:schemas-microsoft-com:office:word" xmlns:w="http://schemas.openxmlformats.org/wordprocessingml/2006/main" xmlns:w14="http://schemas.microsoft.com/office/word/2010/wordml" xmlns:w15="http://schemas.microsoft.com/office/word/2012/wordml" xmlns:wpg="http://schemas.microsoft.com/office/word/2010/wordprocessingGroup" xmlns:wpi="http://schemas.microsoft.com/office/word/2010/wordprocessingInk" xmlns:wne="http://schemas.microsoft.com/office/word/2006/wordml" xmlns:wps="http://schemas.microsoft.com/office/word/2010/wordprocessingShape" mc:Ignorable="w14 w15 wp14">
+<w:document xmlns:wpc="http://schemas.microsoft.com/office/word/2010/wordprocessingCanvas" xmlns:cx="http://schemas.microsoft.com/office/drawing/2014/chartex" xmlns:mc="http://schemas.openxmlformats.org/markup-compatibility/2006" xmlns:o="urn:schemas-microsoft-com:office:office" xmlns:r="http://schemas.openxmlformats.org/officeDocument/2006/relationships" xmlns:m="http://schemas.openxmlformats.org/officeDocument/2006/math" xmlns:v="urn:schemas-microsoft-com:vml" xmlns:wp14="http://schemas.microsoft.com/office/word/2010/wordprocessingDrawing" xmlns:wp="http://schemas.openxmlformats.org/drawingml/2006/wordprocessingDrawing" xmlns:w10="urn:schemas-microsoft-com:office:word" xmlns:w="http://schemas.openxmlformats.org/wordprocessingml/2006/main" xmlns:w14="http://schemas.microsoft.com/office/word/2010/wordml" xmlns:w15="http://schemas.microsoft.com/office/word/2012/wordml" xmlns:w16se="http://schemas.microsoft.com/office/word/2015/wordml/symex" xmlns:wpg="http://schemas.microsoft.com/office/word/2010/wordprocessingGroup" xmlns:wpi="http://schemas.microsoft.com/office/word/2010/wordprocessingInk" xmlns:wne="http://schemas.microsoft.com/office/word/2006/wordml" xmlns:wps="http://schemas.microsoft.com/office/word/2010/wordprocessingShape" mc:Ignorable="w14 w15 w16se wp14">
   <w:body>
     <w:p>
       <w:bookmarkStart w:id="0" w:name="_GoBack"/>
@@ -45,7 +45,7 @@
 </file>
 
 <file path=word/endnotes.xml><?xml version="1.0" encoding="utf-8"?>
-<w:endnotes xmlns:wpc="http://schemas.microsoft.com/office/word/2010/wordprocessingCanvas" xmlns:mc="http://schemas.openxmlformats.org/markup-compatibility/2006" xmlns:o="urn:schemas-microsoft-com:office:office" xmlns:r="http://schemas.openxmlformats.org/officeDocument/2006/relationships" xmlns:m="http://schemas.openxmlformats.org/officeDocument/2006/math" xmlns:v="urn:schemas-microsoft-com:vml" xmlns:wp14="http://schemas.microsoft.com/office/word/2010/wordprocessingDrawing" xmlns:wp="http://schemas.openxmlformats.org/drawingml/2006/wordprocessingDrawing" xmlns:w10="urn:schemas-microsoft-com:office:word" xmlns:w="http://schemas.openxmlformats.org/wordprocessingml/2006/main" xmlns:w14="http://schemas.microsoft.com/office/word/2010/wordml" xmlns:w15="http://schemas.microsoft.com/office/word/2012/wordml" xmlns:wpg="http://schemas.microsoft.com/office/word/2010/wordprocessingGroup" xmlns:wpi="http://schemas.microsoft.com/office/word/2010/wordprocessingInk" xmlns:wne="http://schemas.microsoft.com/office/word/2006/wordml" xmlns:wps="http://schemas.microsoft.com/office/word/2010/wordprocessingShape" mc:Ignorable="w14 w15 wp14">
+<w:endnotes xmlns:wpc="http://schemas.microsoft.com/office/word/2010/wordprocessingCanvas" xmlns:cx="http://schemas.microsoft.com/office/drawing/2014/chartex" xmlns:mc="http://schemas.openxmlformats.org/markup-compatibility/2006" xmlns:o="urn:schemas-microsoft-com:office:office" xmlns:r="http://schemas.openxmlformats.org/officeDocument/2006/relationships" xmlns:m="http://schemas.openxmlformats.org/officeDocument/2006/math" xmlns:v="urn:schemas-microsoft-com:vml" xmlns:wp14="http://schemas.microsoft.com/office/word/2010/wordprocessingDrawing" xmlns:wp="http://schemas.openxmlformats.org/drawingml/2006/wordprocessingDrawing" xmlns:w10="urn:schemas-microsoft-com:office:word" xmlns:w="http://schemas.openxmlformats.org/wordprocessingml/2006/main" xmlns:w14="http://schemas.microsoft.com/office/word/2010/wordml" xmlns:w15="http://schemas.microsoft.com/office/word/2012/wordml" xmlns:w16se="http://schemas.microsoft.com/office/word/2015/wordml/symex" xmlns:wpg="http://schemas.microsoft.com/office/word/2010/wordprocessingGroup" xmlns:wpi="http://schemas.microsoft.com/office/word/2010/wordprocessingInk" xmlns:wne="http://schemas.microsoft.com/office/word/2006/wordml" xmlns:wps="http://schemas.microsoft.com/office/word/2010/wordprocessingShape" mc:Ignorable="w14 w15 w16se wp14">
   <w:endnote w:type="separator" w:id="-1">
     <w:p>
       <w:r>
@@ -64,7 +64,7 @@
 </file>
 
 <file path=word/footnotes.xml><?xml version="1.0" encoding="utf-8"?>
-<w:footnotes xmlns:wpc="http://schemas.microsoft.com/office/word/2010/wordprocessingCanvas" xmlns:mc="http://schemas.openxmlformats.org/markup-compatibility/2006" xmlns:o="urn:schemas-microsoft-com:office:office" xmlns:r="http://schemas.openxmlformats.org/officeDocument/2006/relationships" xmlns:m="http://schemas.openxmlformats.org/officeDocument/2006/math" xmlns:v="urn:schemas-microsoft-com:vml" xmlns:wp14="http://schemas.microsoft.com/office/word/2010/wordprocessingDrawing" xmlns:wp="http://schemas.openxmlformats.org/drawingml/2006/wordprocessingDrawing" xmlns:w10="urn:schemas-microsoft-com:office:word" xmlns:w="http://schemas.openxmlformats.org/wordprocessingml/2006/main" xmlns:w14="http://schemas.microsoft.com/office/word/2010/wordml" xmlns:w15="http://schemas.microsoft.com/office/word/2012/wordml" xmlns:wpg="http://schemas.microsoft.com/office/word/2010/wordprocessingGroup" xmlns:wpi="http://schemas.microsoft.com/office/word/2010/wordprocessingInk" xmlns:wne="http://schemas.microsoft.com/office/word/2006/wordml" xmlns:wps="http://schemas.microsoft.com/office/word/2010/wordprocessingShape" mc:Ignorable="w14 w15 wp14">
+<w:footnotes xmlns:wpc="http://schemas.microsoft.com/office/word/2010/wordprocessingCanvas" xmlns:cx="http://schemas.microsoft.com/office/drawing/2014/chartex" xmlns:mc="http://schemas.openxmlformats.org/markup-compatibility/2006" xmlns:o="urn:schemas-microsoft-com:office:office" xmlns:r="http://schemas.openxmlformats.org/officeDocument/2006/relationships" xmlns:m="http://schemas.openxmlformats.org/officeDocument/2006/math" xmlns:v="urn:schemas-microsoft-com:vml" xmlns:wp14="http://schemas.microsoft.com/office/word/2010/wordprocessingDrawing" xmlns:wp="http://schemas.openxmlformats.org/drawingml/2006/wordprocessingDrawing" xmlns:w10="urn:schemas-microsoft-com:office:word" xmlns:w="http://schemas.openxmlformats.org/wordprocessingml/2006/main" xmlns:w14="http://schemas.microsoft.com/office/word/2010/wordml" xmlns:w15="http://schemas.microsoft.com/office/word/2012/wordml" xmlns:w16se="http://schemas.microsoft.com/office/word/2015/wordml/symex" xmlns:wpg="http://schemas.microsoft.com/office/word/2010/wordprocessingGroup" xmlns:wpi="http://schemas.microsoft.com/office/word/2010/wordprocessingInk" xmlns:wne="http://schemas.microsoft.com/office/word/2006/wordml" xmlns:wps="http://schemas.microsoft.com/office/word/2010/wordprocessingShape" mc:Ignorable="w14 w15 w16se wp14">
   <w:footnote w:type="separator" w:id="-1">
     <w:p>
       <w:r>
@@ -83,7 +83,7 @@
 </file>
 
 <file path=word/header1.xml><?xml version="1.0" encoding="utf-8"?>
-<w:hdr xmlns:wpc="http://schemas.microsoft.com/office/word/2010/wordprocessingCanvas" xmlns:mc="http://schemas.openxmlformats.org/markup-compatibility/2006" xmlns:o="urn:schemas-microsoft-com:office:office" xmlns:r="http://schemas.openxmlformats.org/officeDocument/2006/relationships" xmlns:m="http://schemas.openxmlformats.org/officeDocument/2006/math" xmlns:v="urn:schemas-microsoft-com:vml" xmlns:wp14="http://schemas.microsoft.com/office/word/2010/wordprocessingDrawing" xmlns:wp="http://schemas.openxmlformats.org/drawingml/2006/wordprocessingDrawing" xmlns:w10="urn:schemas-microsoft-com:office:word" xmlns:w="http://schemas.openxmlformats.org/wordprocessingml/2006/main" xmlns:w14="http://schemas.microsoft.com/office/word/2010/wordml" xmlns:w15="http://schemas.microsoft.com/office/word/2012/wordml" xmlns:wpg="http://schemas.microsoft.com/office/word/2010/wordprocessingGroup" xmlns:wpi="http://schemas.microsoft.com/office/word/2010/wordprocessingInk" xmlns:wne="http://schemas.microsoft.com/office/word/2006/wordml" xmlns:wps="http://schemas.microsoft.com/office/word/2010/wordprocessingShape" mc:Ignorable="w14 w15 wp14">
+<w:hdr xmlns:wpc="http://schemas.microsoft.com/office/word/2010/wordprocessingCanvas" xmlns:cx="http://schemas.microsoft.com/office/drawing/2014/chartex" xmlns:mc="http://schemas.openxmlformats.org/markup-compatibility/2006" xmlns:o="urn:schemas-microsoft-com:office:office" xmlns:r="http://schemas.openxmlformats.org/officeDocument/2006/relationships" xmlns:m="http://schemas.openxmlformats.org/officeDocument/2006/math" xmlns:v="urn:schemas-microsoft-com:vml" xmlns:wp14="http://schemas.microsoft.com/office/word/2010/wordprocessingDrawing" xmlns:wp="http://schemas.openxmlformats.org/drawingml/2006/wordprocessingDrawing" xmlns:w10="urn:schemas-microsoft-com:office:word" xmlns:w="http://schemas.openxmlformats.org/wordprocessingml/2006/main" xmlns:w14="http://schemas.microsoft.com/office/word/2010/wordml" xmlns:w15="http://schemas.microsoft.com/office/word/2012/wordml" xmlns:w16se="http://schemas.microsoft.com/office/word/2015/wordml/symex" xmlns:wpg="http://schemas.microsoft.com/office/word/2010/wordprocessingGroup" xmlns:wpi="http://schemas.microsoft.com/office/word/2010/wordprocessingInk" xmlns:wne="http://schemas.microsoft.com/office/word/2006/wordml" xmlns:wps="http://schemas.microsoft.com/office/word/2010/wordprocessingShape" mc:Ignorable="w14 w15 w16se wp14">
   <w:p>
     <w:pPr>
       <w:pStyle w:val="Header"/>
@@ -121,7 +121,7 @@
 </file>
 
 <file path=word/header2.xml><?xml version="1.0" encoding="utf-8"?>
-<w:hdr xmlns:wpc="http://schemas.microsoft.com/office/word/2010/wordprocessingCanvas" xmlns:mc="http://schemas.openxmlformats.org/markup-compatibility/2006" xmlns:o="urn:schemas-microsoft-com:office:office" xmlns:r="http://schemas.openxmlformats.org/officeDocument/2006/relationships" xmlns:m="http://schemas.openxmlformats.org/officeDocument/2006/math" xmlns:v="urn:schemas-microsoft-com:vml" xmlns:wp14="http://schemas.microsoft.com/office/word/2010/wordprocessingDrawing" xmlns:wp="http://schemas.openxmlformats.org/drawingml/2006/wordprocessingDrawing" xmlns:w10="urn:schemas-microsoft-com:office:word" xmlns:w="http://schemas.openxmlformats.org/wordprocessingml/2006/main" xmlns:w14="http://schemas.microsoft.com/office/word/2010/wordml" xmlns:w15="http://schemas.microsoft.com/office/word/2012/wordml" xmlns:wpg="http://schemas.microsoft.com/office/word/2010/wordprocessingGroup" xmlns:wpi="http://schemas.microsoft.com/office/word/2010/wordprocessingInk" xmlns:wne="http://schemas.microsoft.com/office/word/2006/wordml" xmlns:wps="http://schemas.microsoft.com/office/word/2010/wordprocessingShape" mc:Ignorable="w14 w15 wp14">
+<w:hdr xmlns:wpc="http://schemas.microsoft.com/office/word/2010/wordprocessingCanvas" xmlns:cx="http://schemas.microsoft.com/office/drawing/2014/chartex" xmlns:mc="http://schemas.openxmlformats.org/markup-compatibility/2006" xmlns:o="urn:schemas-microsoft-com:office:office" xmlns:r="http://schemas.openxmlformats.org/officeDocument/2006/relationships" xmlns:m="http://schemas.openxmlformats.org/officeDocument/2006/math" xmlns:v="urn:schemas-microsoft-com:vml" xmlns:wp14="http://schemas.microsoft.com/office/word/2010/wordprocessingDrawing" xmlns:wp="http://schemas.openxmlformats.org/drawingml/2006/wordprocessingDrawing" xmlns:w10="urn:schemas-microsoft-com:office:word" xmlns:w="http://schemas.openxmlformats.org/wordprocessingml/2006/main" xmlns:w14="http://schemas.microsoft.com/office/word/2010/wordml" xmlns:w15="http://schemas.microsoft.com/office/word/2012/wordml" xmlns:w16se="http://schemas.microsoft.com/office/word/2015/wordml/symex" xmlns:wpg="http://schemas.microsoft.com/office/word/2010/wordprocessingGroup" xmlns:wpi="http://schemas.microsoft.com/office/word/2010/wordprocessingInk" xmlns:wne="http://schemas.microsoft.com/office/word/2006/wordml" xmlns:wps="http://schemas.microsoft.com/office/word/2010/wordprocessingShape" mc:Ignorable="w14 w15 w16se wp14">
   <w:p>
     <w:pPr>
       <w:pStyle w:val="Header"/>
@@ -175,7 +175,7 @@
 </file>
 
 <file path=word/header3.xml><?xml version="1.0" encoding="utf-8"?>
-<w:hdr xmlns:wpc="http://schemas.microsoft.com/office/word/2010/wordprocessingCanvas" xmlns:mc="http://schemas.openxmlformats.org/markup-compatibility/2006" xmlns:o="urn:schemas-microsoft-com:office:office" xmlns:r="http://schemas.openxmlformats.org/officeDocument/2006/relationships" xmlns:m="http://schemas.openxmlformats.org/officeDocument/2006/math" xmlns:v="urn:schemas-microsoft-com:vml" xmlns:wp14="http://schemas.microsoft.com/office/word/2010/wordprocessingDrawing" xmlns:wp="http://schemas.openxmlformats.org/drawingml/2006/wordprocessingDrawing" xmlns:w10="urn:schemas-microsoft-com:office:word" xmlns:w="http://schemas.openxmlformats.org/wordprocessingml/2006/main" xmlns:w14="http://schemas.microsoft.com/office/word/2010/wordml" xmlns:w15="http://schemas.microsoft.com/office/word/2012/wordml" xmlns:wpg="http://schemas.microsoft.com/office/word/2010/wordprocessingGroup" xmlns:wpi="http://schemas.microsoft.com/office/word/2010/wordprocessingInk" xmlns:wne="http://schemas.microsoft.com/office/word/2006/wordml" xmlns:wps="http://schemas.microsoft.com/office/word/2010/wordprocessingShape" mc:Ignorable="w14 w15 wp14">
+<w:hdr xmlns:wpc="http://schemas.microsoft.com/office/word/2010/wordprocessingCanvas" xmlns:cx="http://schemas.microsoft.com/office/drawing/2014/chartex" xmlns:mc="http://schemas.openxmlformats.org/markup-compatibility/2006" xmlns:o="urn:schemas-microsoft-com:office:office" xmlns:r="http://schemas.openxmlformats.org/officeDocument/2006/relationships" xmlns:m="http://schemas.openxmlformats.org/officeDocument/2006/math" xmlns:v="urn:schemas-microsoft-com:vml" xmlns:wp14="http://schemas.microsoft.com/office/word/2010/wordprocessingDrawing" xmlns:wp="http://schemas.openxmlformats.org/drawingml/2006/wordprocessingDrawing" xmlns:w10="urn:schemas-microsoft-com:office:word" xmlns:w="http://schemas.openxmlformats.org/wordprocessingml/2006/main" xmlns:w14="http://schemas.microsoft.com/office/word/2010/wordml" xmlns:w15="http://schemas.microsoft.com/office/word/2012/wordml" xmlns:w16se="http://schemas.microsoft.com/office/word/2015/wordml/symex" xmlns:wpg="http://schemas.microsoft.com/office/word/2010/wordprocessingGroup" xmlns:wpi="http://schemas.microsoft.com/office/word/2010/wordprocessingInk" xmlns:wne="http://schemas.microsoft.com/office/word/2006/wordml" xmlns:wps="http://schemas.microsoft.com/office/word/2010/wordprocessingShape" mc:Ignorable="w14 w15 w16se wp14">
   <w:p>
     <w:pPr>
       <w:pStyle w:val="Header"/>
@@ -185,7 +185,7 @@
 </file>
 
 <file path=word/numbering.xml><?xml version="1.0" encoding="utf-8"?>
-<w:numbering xmlns:wpc="http://schemas.microsoft.com/office/word/2010/wordprocessingCanvas" xmlns:mc="http://schemas.openxmlformats.org/markup-compatibility/2006" xmlns:o="urn:schemas-microsoft-com:office:office" xmlns:r="http://schemas.openxmlformats.org/officeDocument/2006/relationships" xmlns:m="http://schemas.openxmlformats.org/officeDocument/2006/math" xmlns:v="urn:schemas-microsoft-com:vml" xmlns:wp14="http://schemas.microsoft.com/office/word/2010/wordprocessingDrawing" xmlns:wp="http://schemas.openxmlformats.org/drawingml/2006/wordprocessingDrawing" xmlns:w10="urn:schemas-microsoft-com:office:word" xmlns:w="http://schemas.openxmlformats.org/wordprocessingml/2006/main" xmlns:w14="http://schemas.microsoft.com/office/word/2010/wordml" xmlns:w15="http://schemas.microsoft.com/office/word/2012/wordml" xmlns:wpg="http://schemas.microsoft.com/office/word/2010/wordprocessingGroup" xmlns:wpi="http://schemas.microsoft.com/office/word/2010/wordprocessingInk" xmlns:wne="http://schemas.microsoft.com/office/word/2006/wordml" xmlns:wps="http://schemas.microsoft.com/office/word/2010/wordprocessingShape" mc:Ignorable="w14 w15 wp14">
+<w:numbering xmlns:wpc="http://schemas.microsoft.com/office/word/2010/wordprocessingCanvas" xmlns:cx="http://schemas.microsoft.com/office/drawing/2014/chartex" xmlns:mc="http://schemas.openxmlformats.org/markup-compatibility/2006" xmlns:o="urn:schemas-microsoft-com:office:office" xmlns:r="http://schemas.openxmlformats.org/officeDocument/2006/relationships" xmlns:m="http://schemas.openxmlformats.org/officeDocument/2006/math" xmlns:v="urn:schemas-microsoft-com:vml" xmlns:wp14="http://schemas.microsoft.com/office/word/2010/wordprocessingDrawing" xmlns:wp="http://schemas.openxmlformats.org/drawingml/2006/wordprocessingDrawing" xmlns:w10="urn:schemas-microsoft-com:office:word" xmlns:w="http://schemas.openxmlformats.org/wordprocessingml/2006/main" xmlns:w14="http://schemas.microsoft.com/office/word/2010/wordml" xmlns:w15="http://schemas.microsoft.com/office/word/2012/wordml" xmlns:w16se="http://schemas.microsoft.com/office/word/2015/wordml/symex" xmlns:wpg="http://schemas.microsoft.com/office/word/2010/wordprocessingGroup" xmlns:wpi="http://schemas.microsoft.com/office/word/2010/wordprocessingInk" xmlns:wne="http://schemas.microsoft.com/office/word/2006/wordml" xmlns:wps="http://schemas.microsoft.com/office/word/2010/wordprocessingShape" mc:Ignorable="w14 w15 w16se wp14">
   <w:abstractNum w:abstractNumId="0" w15:restartNumberingAfterBreak="0">
     <w:nsid w:val="0024144D"/>
     <w:multiLevelType w:val="multilevel"/>
@@ -6961,7 +6961,7 @@
 </file>
 
 <file path=word/styles.xml><?xml version="1.0" encoding="utf-8"?>
-<w:styles xmlns:mc="http://schemas.openxmlformats.org/markup-compatibility/2006" xmlns:r="http://schemas.openxmlformats.org/officeDocument/2006/relationships" xmlns:w="http://schemas.openxmlformats.org/wordprocessingml/2006/main" xmlns:w14="http://schemas.microsoft.com/office/word/2010/wordml" xmlns:w15="http://schemas.microsoft.com/office/word/2012/wordml" mc:Ignorable="w14 w15">
+<w:styles xmlns:mc="http://schemas.openxmlformats.org/markup-compatibility/2006" xmlns:r="http://schemas.openxmlformats.org/officeDocument/2006/relationships" xmlns:w="http://schemas.openxmlformats.org/wordprocessingml/2006/main" xmlns:w14="http://schemas.microsoft.com/office/word/2010/wordml" xmlns:w15="http://schemas.microsoft.com/office/word/2012/wordml" xmlns:w16se="http://schemas.microsoft.com/office/word/2015/wordml/symex" mc:Ignorable="w14 w15 w16se">
   <w:docDefaults>
     <w:rPrDefault>
       <w:rPr>
@@ -7356,8 +7356,9 @@
     <w:basedOn w:val="Headingbase"/>
     <w:next w:val="Text"/>
     <w:qFormat/>
-    <w:rsid w:val="008B7794"/>
+    <w:rsid w:val="002905B0"/>
     <w:pPr>
+      <w:pageBreakBefore/>
       <w:numPr>
         <w:numId w:val="2"/>
       </w:numPr>
@@ -8218,14 +8219,14 @@
   <w:style w:type="paragraph" w:customStyle="1" w:styleId="Grammar">
     <w:name w:val="Grammar#"/>
     <w:basedOn w:val="Text"/>
-    <w:rsid w:val="00382E00"/>
+    <w:rsid w:val="003971EB"/>
     <w:pPr>
       <w:shd w:val="clear" w:color="auto" w:fill="E6E6E6"/>
     </w:pPr>
     <w:rPr>
       <w:rFonts w:ascii="Consolas" w:hAnsi="Consolas"/>
       <w:noProof/>
-      <w:sz w:val="18"/>
+      <w:sz w:val="16"/>
     </w:rPr>
   </w:style>
   <w:style w:type="paragraph" w:customStyle="1" w:styleId="TOCHeading">
@@ -8512,6 +8513,7 @@
   </w:style>
   <w:style w:type="character" w:customStyle="1" w:styleId="Heading2Char">
     <w:name w:val="Heading 2 Char"/>
+    <w:aliases w:val="Heading 2# Char"/>
     <w:basedOn w:val="DefaultParagraphFont"/>
     <w:link w:val="Heading2"/>
     <w:rsid w:val="00382E00"/>
@@ -8810,162 +8812,6 @@
 </file>
 
 <file path=customXml/item1.xml><?xml version="1.0" encoding="utf-8"?>
-<outs:outSpaceData xmlns:outs="http://schemas.microsoft.com/office/2009/outspace/metadata">
-  <outs:relatedDates>
-    <outs:relatedDate>
-      <outs:type>3</outs:type>
-      <outs:displayName>Last Modified</outs:displayName>
-      <outs:dateTime>2009-12-23T19:17:00Z</outs:dateTime>
-      <outs:isPinned>true</outs:isPinned>
-    </outs:relatedDate>
-    <outs:relatedDate>
-      <outs:type>2</outs:type>
-      <outs:displayName>Created</outs:displayName>
-      <outs:dateTime>2009-12-21T11:31:00Z</outs:dateTime>
-      <outs:isPinned>true</outs:isPinned>
-    </outs:relatedDate>
-    <outs:relatedDate>
-      <outs:type>4</outs:type>
-      <outs:displayName>Last Printed</outs:displayName>
-      <outs:dateTime>2004-06-22T22:53:00Z</outs:dateTime>
-      <outs:isPinned>true</outs:isPinned>
-    </outs:relatedDate>
-  </outs:relatedDates>
-  <outs:relatedDocuments>
-    <outs:relatedDocument>
-      <outs:type>2</outs:type>
-      <outs:displayName>Other documents in current folder</outs:displayName>
-      <outs:uri/>
-      <outs:isPinned>true</outs:isPinned>
-    </outs:relatedDocument>
-  </outs:relatedDocuments>
-  <outs:relatedPeople>
-    <outs:relatedPeopleItem>
-      <outs:category>Author</outs:category>
-      <outs:people>
-        <outs:relatedPerson>
-          <outs:displayName>Paul Vick</outs:displayName>
-          <outs:accountName/>
-        </outs:relatedPerson>
-      </outs:people>
-      <outs:source>0</outs:source>
-      <outs:isPinned>true</outs:isPinned>
-    </outs:relatedPeopleItem>
-    <outs:relatedPeopleItem>
-      <outs:category>Last modified by</outs:category>
-      <outs:people>
-        <outs:relatedPerson>
-          <outs:displayName>Lucian Wischik</outs:displayName>
-          <outs:accountName/>
-        </outs:relatedPerson>
-      </outs:people>
-      <outs:source>0</outs:source>
-      <outs:isPinned>true</outs:isPinned>
-    </outs:relatedPeopleItem>
-    <outs:relatedPeopleItem>
-      <outs:category>Manager</outs:category>
-      <outs:people/>
-      <outs:source>0</outs:source>
-      <outs:isPinned>false</outs:isPinned>
-    </outs:relatedPeopleItem>
-  </outs:relatedPeople>
-  <propertyMetadataList xmlns="http://schemas.microsoft.com/office/2009/outspace/metadata">
-    <propertyMetadata>
-      <type>0</type>
-      <propertyId>2228224</propertyId>
-      <propertyName/>
-      <isPinned>true</isPinned>
-    </propertyMetadata>
-    <propertyMetadata>
-      <type>0</type>
-      <propertyId>589824</propertyId>
-      <propertyName/>
-      <isPinned>true</isPinned>
-    </propertyMetadata>
-    <propertyMetadata>
-      <type>0</type>
-      <propertyId>589825</propertyId>
-      <propertyName/>
-      <isPinned>true</isPinned>
-    </propertyMetadata>
-    <propertyMetadata>
-      <type>0</type>
-      <propertyId>786432</propertyId>
-      <propertyName/>
-      <isPinned>true</isPinned>
-    </propertyMetadata>
-    <propertyMetadata>
-      <type>0</type>
-      <propertyId>14</propertyId>
-      <propertyName/>
-      <isPinned>true</isPinned>
-    </propertyMetadata>
-    <propertyMetadata>
-      <type>0</type>
-      <propertyId>8</propertyId>
-      <propertyName/>
-      <isPinned>true</isPinned>
-    </propertyMetadata>
-    <propertyMetadata>
-      <type>0</type>
-      <propertyId>6</propertyId>
-      <propertyName/>
-      <isPinned>true</isPinned>
-    </propertyMetadata>
-    <propertyMetadata>
-      <type>0</type>
-      <propertyId>655365</propertyId>
-      <propertyName/>
-      <isPinned>false</isPinned>
-    </propertyMetadata>
-    <propertyMetadata>
-      <type>0</type>
-      <propertyId>1</propertyId>
-      <propertyName/>
-      <isPinned>false</isPinned>
-    </propertyMetadata>
-    <propertyMetadata>
-      <type>0</type>
-      <propertyId>0</propertyId>
-      <propertyName/>
-      <isPinned>false</isPinned>
-    </propertyMetadata>
-    <propertyMetadata>
-      <type>0</type>
-      <propertyId>13</propertyId>
-      <propertyName/>
-      <isPinned>false</isPinned>
-    </propertyMetadata>
-    <propertyMetadata>
-      <type>0</type>
-      <propertyId>1179653</propertyId>
-      <propertyName/>
-      <isPinned>false</isPinned>
-    </propertyMetadata>
-    <propertyMetadata>
-      <type>0</type>
-      <propertyId>22</propertyId>
-      <propertyName/>
-      <isPinned>false</isPinned>
-    </propertyMetadata>
-  </propertyMetadataList>
-  <outs:corruptMetadataWasLost/>
-</outs:outSpaceData>
-</file>
-
-<file path=customXml/item2.xml><?xml version="1.0" encoding="utf-8"?>
-<p:properties xmlns:p="http://schemas.microsoft.com/office/2006/metadata/properties" xmlns:xsi="http://www.w3.org/2001/XMLSchema-instance">
-  <documentManagement>
-    <_dlc_DocId xmlns="7566ee58-baa1-4cd7-a09e-b251a660c77d">AEZS3CYSKJT6-5-11593</_dlc_DocId>
-    <_dlc_DocIdUrl xmlns="7566ee58-baa1-4cd7-a09e-b251a660c77d">
-      <Url>http://devdiv/sites/docs/_layouts/DocIdRedir.aspx?ID=AEZS3CYSKJT6-5-11593</Url>
-      <Description>AEZS3CYSKJT6-5-11593</Description>
-    </_dlc_DocIdUrl>
-  </documentManagement>
-</p:properties>
-</file>
-
-<file path=customXml/item3.xml><?xml version="1.0" encoding="utf-8"?>
 <?mso-contentType ?>
 <FormTemplates xmlns="http://schemas.microsoft.com/sharepoint/v3/contenttype/forms">
   <Display>DocumentLibraryForm</Display>
@@ -8974,7 +8820,7 @@
 </FormTemplates>
 </file>
 
-<file path=customXml/item4.xml><?xml version="1.0" encoding="utf-8"?>
+<file path=customXml/item2.xml><?xml version="1.0" encoding="utf-8"?>
 <?mso-contentType ?>
 <spe:Receivers xmlns:spe="http://schemas.microsoft.com/sharepoint/events">
   <Receiver>
@@ -9020,7 +8866,7 @@
 </spe:Receivers>
 </file>
 
-<file path=customXml/item5.xml><?xml version="1.0" encoding="utf-8"?>
+<file path=customXml/item3.xml><?xml version="1.0" encoding="utf-8"?>
 <ct:contentTypeSchema xmlns:ct="http://schemas.microsoft.com/office/2006/metadata/contentType" xmlns:ma="http://schemas.microsoft.com/office/2006/metadata/properties/metaAttributes" ct:_="" ma:_="" ma:contentTypeName="Document" ma:contentTypeID="0x0101003833BC964D4BA745A687F59529EB781A" ma:contentTypeVersion="1" ma:contentTypeDescription="Create a new document." ma:contentTypeScope="" ma:versionID="2c82f5b31150f784f7ba8a27c9ffc128">
   <xsd:schema xmlns:xsd="http://www.w3.org/2001/XMLSchema" xmlns:xs="http://www.w3.org/2001/XMLSchema" xmlns:p="http://schemas.microsoft.com/office/2006/metadata/properties" xmlns:ns2="7566ee58-baa1-4cd7-a09e-b251a660c77d" targetNamespace="http://schemas.microsoft.com/office/2006/metadata/properties" ma:root="true" ma:fieldsID="6ac6cc619cf7e2dee534c609ec1857d2" ns2:_="">
     <xsd:import namespace="7566ee58-baa1-4cd7-a09e-b251a660c77d"/>
@@ -9165,28 +9011,167 @@
 </ct:contentTypeSchema>
 </file>
 
+<file path=customXml/item4.xml><?xml version="1.0" encoding="utf-8"?>
+<outs:outSpaceData xmlns:outs="http://schemas.microsoft.com/office/2009/outspace/metadata">
+  <outs:relatedDates>
+    <outs:relatedDate>
+      <outs:type>3</outs:type>
+      <outs:displayName>Last Modified</outs:displayName>
+      <outs:dateTime>2009-12-23T19:17:00Z</outs:dateTime>
+      <outs:isPinned>true</outs:isPinned>
+    </outs:relatedDate>
+    <outs:relatedDate>
+      <outs:type>2</outs:type>
+      <outs:displayName>Created</outs:displayName>
+      <outs:dateTime>2009-12-21T11:31:00Z</outs:dateTime>
+      <outs:isPinned>true</outs:isPinned>
+    </outs:relatedDate>
+    <outs:relatedDate>
+      <outs:type>4</outs:type>
+      <outs:displayName>Last Printed</outs:displayName>
+      <outs:dateTime>2004-06-22T22:53:00Z</outs:dateTime>
+      <outs:isPinned>true</outs:isPinned>
+    </outs:relatedDate>
+  </outs:relatedDates>
+  <outs:relatedDocuments>
+    <outs:relatedDocument>
+      <outs:type>2</outs:type>
+      <outs:displayName>Other documents in current folder</outs:displayName>
+      <outs:uri/>
+      <outs:isPinned>true</outs:isPinned>
+    </outs:relatedDocument>
+  </outs:relatedDocuments>
+  <outs:relatedPeople>
+    <outs:relatedPeopleItem>
+      <outs:category>Author</outs:category>
+      <outs:people>
+        <outs:relatedPerson>
+          <outs:displayName>Paul Vick</outs:displayName>
+          <outs:accountName/>
+        </outs:relatedPerson>
+      </outs:people>
+      <outs:source>0</outs:source>
+      <outs:isPinned>true</outs:isPinned>
+    </outs:relatedPeopleItem>
+    <outs:relatedPeopleItem>
+      <outs:category>Last modified by</outs:category>
+      <outs:people>
+        <outs:relatedPerson>
+          <outs:displayName>Lucian Wischik</outs:displayName>
+          <outs:accountName/>
+        </outs:relatedPerson>
+      </outs:people>
+      <outs:source>0</outs:source>
+      <outs:isPinned>true</outs:isPinned>
+    </outs:relatedPeopleItem>
+    <outs:relatedPeopleItem>
+      <outs:category>Manager</outs:category>
+      <outs:people/>
+      <outs:source>0</outs:source>
+      <outs:isPinned>false</outs:isPinned>
+    </outs:relatedPeopleItem>
+  </outs:relatedPeople>
+  <propertyMetadataList xmlns="http://schemas.microsoft.com/office/2009/outspace/metadata">
+    <propertyMetadata>
+      <type>0</type>
+      <propertyId>2228224</propertyId>
+      <propertyName/>
+      <isPinned>true</isPinned>
+    </propertyMetadata>
+    <propertyMetadata>
+      <type>0</type>
+      <propertyId>589824</propertyId>
+      <propertyName/>
+      <isPinned>true</isPinned>
+    </propertyMetadata>
+    <propertyMetadata>
+      <type>0</type>
+      <propertyId>589825</propertyId>
+      <propertyName/>
+      <isPinned>true</isPinned>
+    </propertyMetadata>
+    <propertyMetadata>
+      <type>0</type>
+      <propertyId>786432</propertyId>
+      <propertyName/>
+      <isPinned>true</isPinned>
+    </propertyMetadata>
+    <propertyMetadata>
+      <type>0</type>
+      <propertyId>14</propertyId>
+      <propertyName/>
+      <isPinned>true</isPinned>
+    </propertyMetadata>
+    <propertyMetadata>
+      <type>0</type>
+      <propertyId>8</propertyId>
+      <propertyName/>
+      <isPinned>true</isPinned>
+    </propertyMetadata>
+    <propertyMetadata>
+      <type>0</type>
+      <propertyId>6</propertyId>
+      <propertyName/>
+      <isPinned>true</isPinned>
+    </propertyMetadata>
+    <propertyMetadata>
+      <type>0</type>
+      <propertyId>655365</propertyId>
+      <propertyName/>
+      <isPinned>false</isPinned>
+    </propertyMetadata>
+    <propertyMetadata>
+      <type>0</type>
+      <propertyId>1</propertyId>
+      <propertyName/>
+      <isPinned>false</isPinned>
+    </propertyMetadata>
+    <propertyMetadata>
+      <type>0</type>
+      <propertyId>0</propertyId>
+      <propertyName/>
+      <isPinned>false</isPinned>
+    </propertyMetadata>
+    <propertyMetadata>
+      <type>0</type>
+      <propertyId>13</propertyId>
+      <propertyName/>
+      <isPinned>false</isPinned>
+    </propertyMetadata>
+    <propertyMetadata>
+      <type>0</type>
+      <propertyId>1179653</propertyId>
+      <propertyName/>
+      <isPinned>false</isPinned>
+    </propertyMetadata>
+    <propertyMetadata>
+      <type>0</type>
+      <propertyId>22</propertyId>
+      <propertyName/>
+      <isPinned>false</isPinned>
+    </propertyMetadata>
+  </propertyMetadataList>
+  <outs:corruptMetadataWasLost/>
+</outs:outSpaceData>
+</file>
+
+<file path=customXml/item5.xml><?xml version="1.0" encoding="utf-8"?>
+<p:properties xmlns:p="http://schemas.microsoft.com/office/2006/metadata/properties" xmlns:xsi="http://www.w3.org/2001/XMLSchema-instance">
+  <documentManagement>
+    <_dlc_DocId xmlns="7566ee58-baa1-4cd7-a09e-b251a660c77d">AEZS3CYSKJT6-5-11593</_dlc_DocId>
+    <_dlc_DocIdUrl xmlns="7566ee58-baa1-4cd7-a09e-b251a660c77d">
+      <Url>http://devdiv/sites/docs/_layouts/DocIdRedir.aspx?ID=AEZS3CYSKJT6-5-11593</Url>
+      <Description>AEZS3CYSKJT6-5-11593</Description>
+    </_dlc_DocIdUrl>
+  </documentManagement>
+</p:properties>
+</file>
+
 <file path=customXml/item6.xml><?xml version="1.0" encoding="utf-8"?>
 <b:Sources xmlns:b="http://schemas.openxmlformats.org/officeDocument/2006/bibliography" xmlns="http://schemas.openxmlformats.org/officeDocument/2006/bibliography" SelectedStyle=""/>
 </file>
 
 <file path=customXml/itemProps1.xml><?xml version="1.0" encoding="utf-8"?>
-<ds:datastoreItem xmlns:ds="http://schemas.openxmlformats.org/officeDocument/2006/customXml" ds:itemID="{DE6E02EE-5B55-46EE-801E-18B022259B8B}">
-  <ds:schemaRefs>
-    <ds:schemaRef ds:uri="http://schemas.microsoft.com/office/2009/outspace/metadata"/>
-  </ds:schemaRefs>
-</ds:datastoreItem>
-</file>
-
-<file path=customXml/itemProps2.xml><?xml version="1.0" encoding="utf-8"?>
-<ds:datastoreItem xmlns:ds="http://schemas.openxmlformats.org/officeDocument/2006/customXml" ds:itemID="{2E37463F-4900-4DF7-93D5-2DE331F0BA76}">
-  <ds:schemaRefs>
-    <ds:schemaRef ds:uri="http://schemas.microsoft.com/office/2006/metadata/properties"/>
-    <ds:schemaRef ds:uri="7566ee58-baa1-4cd7-a09e-b251a660c77d"/>
-  </ds:schemaRefs>
-</ds:datastoreItem>
-</file>
-
-<file path=customXml/itemProps3.xml><?xml version="1.0" encoding="utf-8"?>
 <ds:datastoreItem xmlns:ds="http://schemas.openxmlformats.org/officeDocument/2006/customXml" ds:itemID="{5F7E0613-7F22-4F19-943E-EB5FC93EC306}">
   <ds:schemaRefs>
     <ds:schemaRef ds:uri="http://schemas.microsoft.com/sharepoint/v3/contenttype/forms"/>
@@ -9194,7 +9179,7 @@
 </ds:datastoreItem>
 </file>
 
-<file path=customXml/itemProps4.xml><?xml version="1.0" encoding="utf-8"?>
+<file path=customXml/itemProps2.xml><?xml version="1.0" encoding="utf-8"?>
 <ds:datastoreItem xmlns:ds="http://schemas.openxmlformats.org/officeDocument/2006/customXml" ds:itemID="{336AD0E4-6EE5-4145-8577-A81CAC1AAD59}">
   <ds:schemaRefs>
     <ds:schemaRef ds:uri="http://schemas.microsoft.com/sharepoint/events"/>
@@ -9202,7 +9187,7 @@
 </ds:datastoreItem>
 </file>
 
-<file path=customXml/itemProps5.xml><?xml version="1.0" encoding="utf-8"?>
+<file path=customXml/itemProps3.xml><?xml version="1.0" encoding="utf-8"?>
 <ds:datastoreItem xmlns:ds="http://schemas.openxmlformats.org/officeDocument/2006/customXml" ds:itemID="{BB996290-6EDA-4F04-AF2C-C6E42E03DC7F}">
   <ds:schemaRefs>
     <ds:schemaRef ds:uri="http://schemas.microsoft.com/office/2006/metadata/contentType"/>
@@ -9220,8 +9205,25 @@
 </ds:datastoreItem>
 </file>
 
+<file path=customXml/itemProps4.xml><?xml version="1.0" encoding="utf-8"?>
+<ds:datastoreItem xmlns:ds="http://schemas.openxmlformats.org/officeDocument/2006/customXml" ds:itemID="{DE6E02EE-5B55-46EE-801E-18B022259B8B}">
+  <ds:schemaRefs>
+    <ds:schemaRef ds:uri="http://schemas.microsoft.com/office/2009/outspace/metadata"/>
+  </ds:schemaRefs>
+</ds:datastoreItem>
+</file>
+
+<file path=customXml/itemProps5.xml><?xml version="1.0" encoding="utf-8"?>
+<ds:datastoreItem xmlns:ds="http://schemas.openxmlformats.org/officeDocument/2006/customXml" ds:itemID="{2E37463F-4900-4DF7-93D5-2DE331F0BA76}">
+  <ds:schemaRefs>
+    <ds:schemaRef ds:uri="http://schemas.microsoft.com/office/2006/metadata/properties"/>
+    <ds:schemaRef ds:uri="7566ee58-baa1-4cd7-a09e-b251a660c77d"/>
+  </ds:schemaRefs>
+</ds:datastoreItem>
+</file>
+
 <file path=customXml/itemProps6.xml><?xml version="1.0" encoding="utf-8"?>
-<ds:datastoreItem xmlns:ds="http://schemas.openxmlformats.org/officeDocument/2006/customXml" ds:itemID="{9F2A311D-F95E-4AFD-A765-EE765B9E2EAB}">
+<ds:datastoreItem xmlns:ds="http://schemas.openxmlformats.org/officeDocument/2006/customXml" ds:itemID="{9F514689-A46C-4E10-BA6A-D7AA5DB19610}">
   <ds:schemaRefs>
     <ds:schemaRef ds:uri="http://schemas.openxmlformats.org/officeDocument/2006/bibliography"/>
   </ds:schemaRefs>

</xml_diff>

<commit_message>
Shrunk font size of code blocks. Fixed quoted blocks with code in them. Made sure all ANTLR code fits within margins. Got rid of all subscripts. Added "conversions.md".
</commit_message>
<xml_diff>
--- a/md2docx/vb-template.docx
+++ b/md2docx/vb-template.docx
@@ -91,31 +91,59 @@
         <w:bottom w:val="single" w:sz="4" w:space="1" w:color="auto"/>
       </w:pBdr>
     </w:pPr>
-    <w:fldSimple w:instr=" STYLEREF  &quot;Heading 1,Heading 1#&quot; \n  \* MERGEFORMAT ">
-      <w:r>
-        <w:rPr>
-          <w:b/>
-          <w:bCs/>
-          <w:noProof/>
-        </w:rPr>
-        <w:t>1</w:t>
-      </w:r>
-    </w:fldSimple>
+    <w:r>
+      <w:fldChar w:fldCharType="begin"/>
+    </w:r>
+    <w:r>
+      <w:instrText xml:space="preserve"> STYLEREF  "Heading 1,Heading 1#" \n  \* MERGEFORMAT </w:instrText>
+    </w:r>
+    <w:r>
+      <w:fldChar w:fldCharType="separate"/>
+    </w:r>
     <w:r>
       <w:rPr>
         <w:b/>
         <w:bCs/>
+        <w:noProof/>
+      </w:rPr>
+      <w:t>1</w:t>
+    </w:r>
+    <w:r>
+      <w:rPr>
+        <w:b/>
+        <w:bCs/>
+        <w:noProof/>
+      </w:rPr>
+      <w:fldChar w:fldCharType="end"/>
+    </w:r>
+    <w:r>
+      <w:rPr>
+        <w:b/>
+        <w:bCs/>
       </w:rPr>
       <w:t xml:space="preserve">.     </w:t>
     </w:r>
-    <w:fldSimple w:instr=" STYLEREF  &quot;Heading 1,Heading 1#&quot;  \* MERGEFORMAT ">
-      <w:r>
-        <w:rPr>
-          <w:noProof/>
-        </w:rPr>
-        <w:t>General Concepts</w:t>
-      </w:r>
-    </w:fldSimple>
+    <w:r>
+      <w:fldChar w:fldCharType="begin"/>
+    </w:r>
+    <w:r>
+      <w:instrText xml:space="preserve"> STYLEREF  "Heading 1,Heading 1#"  \* MERGEFORMAT </w:instrText>
+    </w:r>
+    <w:r>
+      <w:fldChar w:fldCharType="separate"/>
+    </w:r>
+    <w:r>
+      <w:rPr>
+        <w:noProof/>
+      </w:rPr>
+      <w:t>General Concepts</w:t>
+    </w:r>
+    <w:r>
+      <w:rPr>
+        <w:noProof/>
+      </w:rPr>
+      <w:fldChar w:fldCharType="end"/>
+    </w:r>
   </w:p>
 </w:hdr>
 </file>
@@ -145,31 +173,59 @@
       </w:rPr>
       <w:tab/>
     </w:r>
-    <w:fldSimple w:instr=" STYLEREF  &quot;Heading 2,Heading 2#&quot; \n  \* MERGEFORMAT ">
-      <w:r>
-        <w:rPr>
-          <w:b/>
-          <w:bCs/>
-          <w:noProof/>
-        </w:rPr>
-        <w:t>1.1</w:t>
-      </w:r>
-    </w:fldSimple>
+    <w:r>
+      <w:fldChar w:fldCharType="begin"/>
+    </w:r>
+    <w:r>
+      <w:instrText xml:space="preserve"> STYLEREF  "Heading 2,Heading 2#" \n  \* MERGEFORMAT </w:instrText>
+    </w:r>
+    <w:r>
+      <w:fldChar w:fldCharType="separate"/>
+    </w:r>
     <w:r>
       <w:rPr>
         <w:b/>
         <w:bCs/>
+        <w:noProof/>
+      </w:rPr>
+      <w:t>1.1</w:t>
+    </w:r>
+    <w:r>
+      <w:rPr>
+        <w:b/>
+        <w:bCs/>
+        <w:noProof/>
+      </w:rPr>
+      <w:fldChar w:fldCharType="end"/>
+    </w:r>
+    <w:r>
+      <w:rPr>
+        <w:b/>
+        <w:bCs/>
       </w:rPr>
       <w:t xml:space="preserve">     </w:t>
     </w:r>
-    <w:fldSimple w:instr=" STYLEREF  &quot;Heading 2,Heading 2#&quot;  \* MERGEFORMAT ">
-      <w:r>
-        <w:rPr>
-          <w:noProof/>
-        </w:rPr>
-        <w:t>Scope</w:t>
-      </w:r>
-    </w:fldSimple>
+    <w:r>
+      <w:fldChar w:fldCharType="begin"/>
+    </w:r>
+    <w:r>
+      <w:instrText xml:space="preserve"> STYLEREF  "Heading 2,Heading 2#"  \* MERGEFORMAT </w:instrText>
+    </w:r>
+    <w:r>
+      <w:fldChar w:fldCharType="separate"/>
+    </w:r>
+    <w:r>
+      <w:rPr>
+        <w:noProof/>
+      </w:rPr>
+      <w:t>Scope</w:t>
+    </w:r>
+    <w:r>
+      <w:rPr>
+        <w:noProof/>
+      </w:rPr>
+      <w:fldChar w:fldCharType="end"/>
+    </w:r>
   </w:p>
 </w:hdr>
 </file>
@@ -7646,7 +7702,7 @@
     <w:name w:val="Code#"/>
     <w:link w:val="CodeChar"/>
     <w:qFormat/>
-    <w:rsid w:val="008B7794"/>
+    <w:rsid w:val="00192ACC"/>
     <w:pPr>
       <w:spacing w:after="120"/>
       <w:ind w:left="720"/>
@@ -7655,6 +7711,7 @@
       <w:rFonts w:ascii="Lucida Console" w:hAnsi="Lucida Console"/>
       <w:noProof/>
       <w:color w:val="000080"/>
+      <w:sz w:val="18"/>
     </w:rPr>
   </w:style>
   <w:style w:type="character" w:styleId="FootnoteReference">
@@ -8466,11 +8523,12 @@
     <w:name w:val="Code# Char"/>
     <w:basedOn w:val="DefaultParagraphFont"/>
     <w:link w:val="Code"/>
-    <w:rsid w:val="00D54BDE"/>
+    <w:rsid w:val="00192ACC"/>
     <w:rPr>
       <w:rFonts w:ascii="Lucida Console" w:hAnsi="Lucida Console"/>
       <w:noProof/>
       <w:color w:val="000080"/>
+      <w:sz w:val="18"/>
     </w:rPr>
   </w:style>
   <w:style w:type="paragraph" w:styleId="ListParagraph">
@@ -8812,61 +8870,150 @@
 </file>
 
 <file path=customXml/item1.xml><?xml version="1.0" encoding="utf-8"?>
-<?mso-contentType ?>
-<FormTemplates xmlns="http://schemas.microsoft.com/sharepoint/v3/contenttype/forms">
-  <Display>DocumentLibraryForm</Display>
-  <Edit>DocumentLibraryForm</Edit>
-  <New>DocumentLibraryForm</New>
-</FormTemplates>
+<outs:outSpaceData xmlns:outs="http://schemas.microsoft.com/office/2009/outspace/metadata">
+  <outs:relatedDates>
+    <outs:relatedDate>
+      <outs:type>3</outs:type>
+      <outs:displayName>Last Modified</outs:displayName>
+      <outs:dateTime>2009-12-23T19:17:00Z</outs:dateTime>
+      <outs:isPinned>true</outs:isPinned>
+    </outs:relatedDate>
+    <outs:relatedDate>
+      <outs:type>2</outs:type>
+      <outs:displayName>Created</outs:displayName>
+      <outs:dateTime>2009-12-21T11:31:00Z</outs:dateTime>
+      <outs:isPinned>true</outs:isPinned>
+    </outs:relatedDate>
+    <outs:relatedDate>
+      <outs:type>4</outs:type>
+      <outs:displayName>Last Printed</outs:displayName>
+      <outs:dateTime>2004-06-22T22:53:00Z</outs:dateTime>
+      <outs:isPinned>true</outs:isPinned>
+    </outs:relatedDate>
+  </outs:relatedDates>
+  <outs:relatedDocuments>
+    <outs:relatedDocument>
+      <outs:type>2</outs:type>
+      <outs:displayName>Other documents in current folder</outs:displayName>
+      <outs:uri/>
+      <outs:isPinned>true</outs:isPinned>
+    </outs:relatedDocument>
+  </outs:relatedDocuments>
+  <outs:relatedPeople>
+    <outs:relatedPeopleItem>
+      <outs:category>Author</outs:category>
+      <outs:people>
+        <outs:relatedPerson>
+          <outs:displayName>Paul Vick</outs:displayName>
+          <outs:accountName/>
+        </outs:relatedPerson>
+      </outs:people>
+      <outs:source>0</outs:source>
+      <outs:isPinned>true</outs:isPinned>
+    </outs:relatedPeopleItem>
+    <outs:relatedPeopleItem>
+      <outs:category>Last modified by</outs:category>
+      <outs:people>
+        <outs:relatedPerson>
+          <outs:displayName>Lucian Wischik</outs:displayName>
+          <outs:accountName/>
+        </outs:relatedPerson>
+      </outs:people>
+      <outs:source>0</outs:source>
+      <outs:isPinned>true</outs:isPinned>
+    </outs:relatedPeopleItem>
+    <outs:relatedPeopleItem>
+      <outs:category>Manager</outs:category>
+      <outs:people/>
+      <outs:source>0</outs:source>
+      <outs:isPinned>false</outs:isPinned>
+    </outs:relatedPeopleItem>
+  </outs:relatedPeople>
+  <propertyMetadataList xmlns="http://schemas.microsoft.com/office/2009/outspace/metadata">
+    <propertyMetadata>
+      <type>0</type>
+      <propertyId>2228224</propertyId>
+      <propertyName/>
+      <isPinned>true</isPinned>
+    </propertyMetadata>
+    <propertyMetadata>
+      <type>0</type>
+      <propertyId>589824</propertyId>
+      <propertyName/>
+      <isPinned>true</isPinned>
+    </propertyMetadata>
+    <propertyMetadata>
+      <type>0</type>
+      <propertyId>589825</propertyId>
+      <propertyName/>
+      <isPinned>true</isPinned>
+    </propertyMetadata>
+    <propertyMetadata>
+      <type>0</type>
+      <propertyId>786432</propertyId>
+      <propertyName/>
+      <isPinned>true</isPinned>
+    </propertyMetadata>
+    <propertyMetadata>
+      <type>0</type>
+      <propertyId>14</propertyId>
+      <propertyName/>
+      <isPinned>true</isPinned>
+    </propertyMetadata>
+    <propertyMetadata>
+      <type>0</type>
+      <propertyId>8</propertyId>
+      <propertyName/>
+      <isPinned>true</isPinned>
+    </propertyMetadata>
+    <propertyMetadata>
+      <type>0</type>
+      <propertyId>6</propertyId>
+      <propertyName/>
+      <isPinned>true</isPinned>
+    </propertyMetadata>
+    <propertyMetadata>
+      <type>0</type>
+      <propertyId>655365</propertyId>
+      <propertyName/>
+      <isPinned>false</isPinned>
+    </propertyMetadata>
+    <propertyMetadata>
+      <type>0</type>
+      <propertyId>1</propertyId>
+      <propertyName/>
+      <isPinned>false</isPinned>
+    </propertyMetadata>
+    <propertyMetadata>
+      <type>0</type>
+      <propertyId>0</propertyId>
+      <propertyName/>
+      <isPinned>false</isPinned>
+    </propertyMetadata>
+    <propertyMetadata>
+      <type>0</type>
+      <propertyId>13</propertyId>
+      <propertyName/>
+      <isPinned>false</isPinned>
+    </propertyMetadata>
+    <propertyMetadata>
+      <type>0</type>
+      <propertyId>1179653</propertyId>
+      <propertyName/>
+      <isPinned>false</isPinned>
+    </propertyMetadata>
+    <propertyMetadata>
+      <type>0</type>
+      <propertyId>22</propertyId>
+      <propertyName/>
+      <isPinned>false</isPinned>
+    </propertyMetadata>
+  </propertyMetadataList>
+  <outs:corruptMetadataWasLost/>
+</outs:outSpaceData>
 </file>
 
 <file path=customXml/item2.xml><?xml version="1.0" encoding="utf-8"?>
-<?mso-contentType ?>
-<spe:Receivers xmlns:spe="http://schemas.microsoft.com/sharepoint/events">
-  <Receiver>
-    <Name>Document ID Generator</Name>
-    <Synchronization>Synchronous</Synchronization>
-    <Type>10001</Type>
-    <SequenceNumber>1000</SequenceNumber>
-    <Assembly>Microsoft.Office.DocumentManagement, Version=14.0.0.0, Culture=neutral, PublicKeyToken=71e9bce111e9429c</Assembly>
-    <Class>Microsoft.Office.DocumentManagement.Internal.DocIdHandler</Class>
-    <Data/>
-    <Filter/>
-  </Receiver>
-  <Receiver>
-    <Name>Document ID Generator</Name>
-    <Synchronization>Synchronous</Synchronization>
-    <Type>10002</Type>
-    <SequenceNumber>1001</SequenceNumber>
-    <Assembly>Microsoft.Office.DocumentManagement, Version=14.0.0.0, Culture=neutral, PublicKeyToken=71e9bce111e9429c</Assembly>
-    <Class>Microsoft.Office.DocumentManagement.Internal.DocIdHandler</Class>
-    <Data/>
-    <Filter/>
-  </Receiver>
-  <Receiver>
-    <Name>Document ID Generator</Name>
-    <Synchronization>Synchronous</Synchronization>
-    <Type>10004</Type>
-    <SequenceNumber>1002</SequenceNumber>
-    <Assembly>Microsoft.Office.DocumentManagement, Version=14.0.0.0, Culture=neutral, PublicKeyToken=71e9bce111e9429c</Assembly>
-    <Class>Microsoft.Office.DocumentManagement.Internal.DocIdHandler</Class>
-    <Data/>
-    <Filter/>
-  </Receiver>
-  <Receiver>
-    <Name>Document ID Generator</Name>
-    <Synchronization>Synchronous</Synchronization>
-    <Type>10006</Type>
-    <SequenceNumber>1003</SequenceNumber>
-    <Assembly>Microsoft.Office.DocumentManagement, Version=14.0.0.0, Culture=neutral, PublicKeyToken=71e9bce111e9429c</Assembly>
-    <Class>Microsoft.Office.DocumentManagement.Internal.DocIdHandler</Class>
-    <Data/>
-    <Filter/>
-  </Receiver>
-</spe:Receivers>
-</file>
-
-<file path=customXml/item3.xml><?xml version="1.0" encoding="utf-8"?>
 <ct:contentTypeSchema xmlns:ct="http://schemas.microsoft.com/office/2006/metadata/contentType" xmlns:ma="http://schemas.microsoft.com/office/2006/metadata/properties/metaAttributes" ct:_="" ma:_="" ma:contentTypeName="Document" ma:contentTypeID="0x0101003833BC964D4BA745A687F59529EB781A" ma:contentTypeVersion="1" ma:contentTypeDescription="Create a new document." ma:contentTypeScope="" ma:versionID="2c82f5b31150f784f7ba8a27c9ffc128">
   <xsd:schema xmlns:xsd="http://www.w3.org/2001/XMLSchema" xmlns:xs="http://www.w3.org/2001/XMLSchema" xmlns:p="http://schemas.microsoft.com/office/2006/metadata/properties" xmlns:ns2="7566ee58-baa1-4cd7-a09e-b251a660c77d" targetNamespace="http://schemas.microsoft.com/office/2006/metadata/properties" ma:root="true" ma:fieldsID="6ac6cc619cf7e2dee534c609ec1857d2" ns2:_="">
     <xsd:import namespace="7566ee58-baa1-4cd7-a09e-b251a660c77d"/>
@@ -9011,148 +9158,59 @@
 </ct:contentTypeSchema>
 </file>
 
+<file path=customXml/item3.xml><?xml version="1.0" encoding="utf-8"?>
+<?mso-contentType ?>
+<spe:Receivers xmlns:spe="http://schemas.microsoft.com/sharepoint/events">
+  <Receiver>
+    <Name>Document ID Generator</Name>
+    <Synchronization>Synchronous</Synchronization>
+    <Type>10001</Type>
+    <SequenceNumber>1000</SequenceNumber>
+    <Assembly>Microsoft.Office.DocumentManagement, Version=14.0.0.0, Culture=neutral, PublicKeyToken=71e9bce111e9429c</Assembly>
+    <Class>Microsoft.Office.DocumentManagement.Internal.DocIdHandler</Class>
+    <Data/>
+    <Filter/>
+  </Receiver>
+  <Receiver>
+    <Name>Document ID Generator</Name>
+    <Synchronization>Synchronous</Synchronization>
+    <Type>10002</Type>
+    <SequenceNumber>1001</SequenceNumber>
+    <Assembly>Microsoft.Office.DocumentManagement, Version=14.0.0.0, Culture=neutral, PublicKeyToken=71e9bce111e9429c</Assembly>
+    <Class>Microsoft.Office.DocumentManagement.Internal.DocIdHandler</Class>
+    <Data/>
+    <Filter/>
+  </Receiver>
+  <Receiver>
+    <Name>Document ID Generator</Name>
+    <Synchronization>Synchronous</Synchronization>
+    <Type>10004</Type>
+    <SequenceNumber>1002</SequenceNumber>
+    <Assembly>Microsoft.Office.DocumentManagement, Version=14.0.0.0, Culture=neutral, PublicKeyToken=71e9bce111e9429c</Assembly>
+    <Class>Microsoft.Office.DocumentManagement.Internal.DocIdHandler</Class>
+    <Data/>
+    <Filter/>
+  </Receiver>
+  <Receiver>
+    <Name>Document ID Generator</Name>
+    <Synchronization>Synchronous</Synchronization>
+    <Type>10006</Type>
+    <SequenceNumber>1003</SequenceNumber>
+    <Assembly>Microsoft.Office.DocumentManagement, Version=14.0.0.0, Culture=neutral, PublicKeyToken=71e9bce111e9429c</Assembly>
+    <Class>Microsoft.Office.DocumentManagement.Internal.DocIdHandler</Class>
+    <Data/>
+    <Filter/>
+  </Receiver>
+</spe:Receivers>
+</file>
+
 <file path=customXml/item4.xml><?xml version="1.0" encoding="utf-8"?>
-<outs:outSpaceData xmlns:outs="http://schemas.microsoft.com/office/2009/outspace/metadata">
-  <outs:relatedDates>
-    <outs:relatedDate>
-      <outs:type>3</outs:type>
-      <outs:displayName>Last Modified</outs:displayName>
-      <outs:dateTime>2009-12-23T19:17:00Z</outs:dateTime>
-      <outs:isPinned>true</outs:isPinned>
-    </outs:relatedDate>
-    <outs:relatedDate>
-      <outs:type>2</outs:type>
-      <outs:displayName>Created</outs:displayName>
-      <outs:dateTime>2009-12-21T11:31:00Z</outs:dateTime>
-      <outs:isPinned>true</outs:isPinned>
-    </outs:relatedDate>
-    <outs:relatedDate>
-      <outs:type>4</outs:type>
-      <outs:displayName>Last Printed</outs:displayName>
-      <outs:dateTime>2004-06-22T22:53:00Z</outs:dateTime>
-      <outs:isPinned>true</outs:isPinned>
-    </outs:relatedDate>
-  </outs:relatedDates>
-  <outs:relatedDocuments>
-    <outs:relatedDocument>
-      <outs:type>2</outs:type>
-      <outs:displayName>Other documents in current folder</outs:displayName>
-      <outs:uri/>
-      <outs:isPinned>true</outs:isPinned>
-    </outs:relatedDocument>
-  </outs:relatedDocuments>
-  <outs:relatedPeople>
-    <outs:relatedPeopleItem>
-      <outs:category>Author</outs:category>
-      <outs:people>
-        <outs:relatedPerson>
-          <outs:displayName>Paul Vick</outs:displayName>
-          <outs:accountName/>
-        </outs:relatedPerson>
-      </outs:people>
-      <outs:source>0</outs:source>
-      <outs:isPinned>true</outs:isPinned>
-    </outs:relatedPeopleItem>
-    <outs:relatedPeopleItem>
-      <outs:category>Last modified by</outs:category>
-      <outs:people>
-        <outs:relatedPerson>
-          <outs:displayName>Lucian Wischik</outs:displayName>
-          <outs:accountName/>
-        </outs:relatedPerson>
-      </outs:people>
-      <outs:source>0</outs:source>
-      <outs:isPinned>true</outs:isPinned>
-    </outs:relatedPeopleItem>
-    <outs:relatedPeopleItem>
-      <outs:category>Manager</outs:category>
-      <outs:people/>
-      <outs:source>0</outs:source>
-      <outs:isPinned>false</outs:isPinned>
-    </outs:relatedPeopleItem>
-  </outs:relatedPeople>
-  <propertyMetadataList xmlns="http://schemas.microsoft.com/office/2009/outspace/metadata">
-    <propertyMetadata>
-      <type>0</type>
-      <propertyId>2228224</propertyId>
-      <propertyName/>
-      <isPinned>true</isPinned>
-    </propertyMetadata>
-    <propertyMetadata>
-      <type>0</type>
-      <propertyId>589824</propertyId>
-      <propertyName/>
-      <isPinned>true</isPinned>
-    </propertyMetadata>
-    <propertyMetadata>
-      <type>0</type>
-      <propertyId>589825</propertyId>
-      <propertyName/>
-      <isPinned>true</isPinned>
-    </propertyMetadata>
-    <propertyMetadata>
-      <type>0</type>
-      <propertyId>786432</propertyId>
-      <propertyName/>
-      <isPinned>true</isPinned>
-    </propertyMetadata>
-    <propertyMetadata>
-      <type>0</type>
-      <propertyId>14</propertyId>
-      <propertyName/>
-      <isPinned>true</isPinned>
-    </propertyMetadata>
-    <propertyMetadata>
-      <type>0</type>
-      <propertyId>8</propertyId>
-      <propertyName/>
-      <isPinned>true</isPinned>
-    </propertyMetadata>
-    <propertyMetadata>
-      <type>0</type>
-      <propertyId>6</propertyId>
-      <propertyName/>
-      <isPinned>true</isPinned>
-    </propertyMetadata>
-    <propertyMetadata>
-      <type>0</type>
-      <propertyId>655365</propertyId>
-      <propertyName/>
-      <isPinned>false</isPinned>
-    </propertyMetadata>
-    <propertyMetadata>
-      <type>0</type>
-      <propertyId>1</propertyId>
-      <propertyName/>
-      <isPinned>false</isPinned>
-    </propertyMetadata>
-    <propertyMetadata>
-      <type>0</type>
-      <propertyId>0</propertyId>
-      <propertyName/>
-      <isPinned>false</isPinned>
-    </propertyMetadata>
-    <propertyMetadata>
-      <type>0</type>
-      <propertyId>13</propertyId>
-      <propertyName/>
-      <isPinned>false</isPinned>
-    </propertyMetadata>
-    <propertyMetadata>
-      <type>0</type>
-      <propertyId>1179653</propertyId>
-      <propertyName/>
-      <isPinned>false</isPinned>
-    </propertyMetadata>
-    <propertyMetadata>
-      <type>0</type>
-      <propertyId>22</propertyId>
-      <propertyName/>
-      <isPinned>false</isPinned>
-    </propertyMetadata>
-  </propertyMetadataList>
-  <outs:corruptMetadataWasLost/>
-</outs:outSpaceData>
+<?mso-contentType ?>
+<FormTemplates xmlns="http://schemas.microsoft.com/sharepoint/v3/contenttype/forms">
+  <Display>DocumentLibraryForm</Display>
+  <Edit>DocumentLibraryForm</Edit>
+  <New>DocumentLibraryForm</New>
+</FormTemplates>
 </file>
 
 <file path=customXml/item5.xml><?xml version="1.0" encoding="utf-8"?>
@@ -9172,22 +9230,14 @@
 </file>
 
 <file path=customXml/itemProps1.xml><?xml version="1.0" encoding="utf-8"?>
-<ds:datastoreItem xmlns:ds="http://schemas.openxmlformats.org/officeDocument/2006/customXml" ds:itemID="{5F7E0613-7F22-4F19-943E-EB5FC93EC306}">
+<ds:datastoreItem xmlns:ds="http://schemas.openxmlformats.org/officeDocument/2006/customXml" ds:itemID="{DE6E02EE-5B55-46EE-801E-18B022259B8B}">
   <ds:schemaRefs>
-    <ds:schemaRef ds:uri="http://schemas.microsoft.com/sharepoint/v3/contenttype/forms"/>
+    <ds:schemaRef ds:uri="http://schemas.microsoft.com/office/2009/outspace/metadata"/>
   </ds:schemaRefs>
 </ds:datastoreItem>
 </file>
 
 <file path=customXml/itemProps2.xml><?xml version="1.0" encoding="utf-8"?>
-<ds:datastoreItem xmlns:ds="http://schemas.openxmlformats.org/officeDocument/2006/customXml" ds:itemID="{336AD0E4-6EE5-4145-8577-A81CAC1AAD59}">
-  <ds:schemaRefs>
-    <ds:schemaRef ds:uri="http://schemas.microsoft.com/sharepoint/events"/>
-  </ds:schemaRefs>
-</ds:datastoreItem>
-</file>
-
-<file path=customXml/itemProps3.xml><?xml version="1.0" encoding="utf-8"?>
 <ds:datastoreItem xmlns:ds="http://schemas.openxmlformats.org/officeDocument/2006/customXml" ds:itemID="{BB996290-6EDA-4F04-AF2C-C6E42E03DC7F}">
   <ds:schemaRefs>
     <ds:schemaRef ds:uri="http://schemas.microsoft.com/office/2006/metadata/contentType"/>
@@ -9205,10 +9255,18 @@
 </ds:datastoreItem>
 </file>
 
+<file path=customXml/itemProps3.xml><?xml version="1.0" encoding="utf-8"?>
+<ds:datastoreItem xmlns:ds="http://schemas.openxmlformats.org/officeDocument/2006/customXml" ds:itemID="{336AD0E4-6EE5-4145-8577-A81CAC1AAD59}">
+  <ds:schemaRefs>
+    <ds:schemaRef ds:uri="http://schemas.microsoft.com/sharepoint/events"/>
+  </ds:schemaRefs>
+</ds:datastoreItem>
+</file>
+
 <file path=customXml/itemProps4.xml><?xml version="1.0" encoding="utf-8"?>
-<ds:datastoreItem xmlns:ds="http://schemas.openxmlformats.org/officeDocument/2006/customXml" ds:itemID="{DE6E02EE-5B55-46EE-801E-18B022259B8B}">
+<ds:datastoreItem xmlns:ds="http://schemas.openxmlformats.org/officeDocument/2006/customXml" ds:itemID="{5F7E0613-7F22-4F19-943E-EB5FC93EC306}">
   <ds:schemaRefs>
-    <ds:schemaRef ds:uri="http://schemas.microsoft.com/office/2009/outspace/metadata"/>
+    <ds:schemaRef ds:uri="http://schemas.microsoft.com/sharepoint/v3/contenttype/forms"/>
   </ds:schemaRefs>
 </ds:datastoreItem>
 </file>
@@ -9223,7 +9281,7 @@
 </file>
 
 <file path=customXml/itemProps6.xml><?xml version="1.0" encoding="utf-8"?>
-<ds:datastoreItem xmlns:ds="http://schemas.openxmlformats.org/officeDocument/2006/customXml" ds:itemID="{9F514689-A46C-4E10-BA6A-D7AA5DB19610}">
+<ds:datastoreItem xmlns:ds="http://schemas.openxmlformats.org/officeDocument/2006/customXml" ds:itemID="{49508D7A-7028-4FF9-AAC4-7546752B2538}">
   <ds:schemaRefs>
     <ds:schemaRef ds:uri="http://schemas.openxmlformats.org/officeDocument/2006/bibliography"/>
   </ds:schemaRefs>

</xml_diff>

<commit_message>
Did the grammar properly. It now checks that the grammar in vb11.g4 is the same as the grammar within the spec. I also factored out grammar+docx.
</commit_message>
<xml_diff>
--- a/md2docx/vb-template.docx
+++ b/md2docx/vb-template.docx
@@ -7702,7 +7702,7 @@
     <w:name w:val="Code#"/>
     <w:link w:val="CodeChar"/>
     <w:qFormat/>
-    <w:rsid w:val="00192ACC"/>
+    <w:rsid w:val="001D7ADC"/>
     <w:pPr>
       <w:spacing w:after="120"/>
       <w:ind w:left="720"/>
@@ -7711,7 +7711,6 @@
       <w:rFonts w:ascii="Lucida Console" w:hAnsi="Lucida Console"/>
       <w:noProof/>
       <w:color w:val="000080"/>
-      <w:sz w:val="18"/>
     </w:rPr>
   </w:style>
   <w:style w:type="character" w:styleId="FootnoteReference">
@@ -8276,14 +8275,14 @@
   <w:style w:type="paragraph" w:customStyle="1" w:styleId="Grammar">
     <w:name w:val="Grammar#"/>
     <w:basedOn w:val="Text"/>
-    <w:rsid w:val="003971EB"/>
+    <w:rsid w:val="00F775E8"/>
     <w:pPr>
       <w:shd w:val="clear" w:color="auto" w:fill="E6E6E6"/>
     </w:pPr>
     <w:rPr>
       <w:rFonts w:ascii="Consolas" w:hAnsi="Consolas"/>
       <w:noProof/>
-      <w:sz w:val="16"/>
+      <w:sz w:val="20"/>
     </w:rPr>
   </w:style>
   <w:style w:type="paragraph" w:customStyle="1" w:styleId="TOCHeading">
@@ -8523,12 +8522,11 @@
     <w:name w:val="Code# Char"/>
     <w:basedOn w:val="DefaultParagraphFont"/>
     <w:link w:val="Code"/>
-    <w:rsid w:val="00192ACC"/>
+    <w:rsid w:val="001D7ADC"/>
     <w:rPr>
       <w:rFonts w:ascii="Lucida Console" w:hAnsi="Lucida Console"/>
       <w:noProof/>
       <w:color w:val="000080"/>
-      <w:sz w:val="18"/>
     </w:rPr>
   </w:style>
   <w:style w:type="paragraph" w:styleId="ListParagraph">
@@ -9281,7 +9279,7 @@
 </file>
 
 <file path=customXml/itemProps6.xml><?xml version="1.0" encoding="utf-8"?>
-<ds:datastoreItem xmlns:ds="http://schemas.openxmlformats.org/officeDocument/2006/customXml" ds:itemID="{49508D7A-7028-4FF9-AAC4-7546752B2538}">
+<ds:datastoreItem xmlns:ds="http://schemas.openxmlformats.org/officeDocument/2006/customXml" ds:itemID="{921F55FB-6360-4C2C-9B14-F9E642BF34DB}">
   <ds:schemaRefs>
     <ds:schemaRef ds:uri="http://schemas.openxmlformats.org/officeDocument/2006/bibliography"/>
   </ds:schemaRefs>

</xml_diff>

<commit_message>
Changed template to include a space before grammar blocks
</commit_message>
<xml_diff>
--- a/md2docx/vb-template.docx
+++ b/md2docx/vb-template.docx
@@ -7702,9 +7702,9 @@
     <w:name w:val="Code#"/>
     <w:link w:val="CodeChar"/>
     <w:qFormat/>
-    <w:rsid w:val="001D7ADC"/>
+    <w:rsid w:val="00414130"/>
     <w:pPr>
-      <w:spacing w:after="120"/>
+      <w:spacing w:before="120" w:after="120"/>
       <w:ind w:left="720"/>
     </w:pPr>
     <w:rPr>
@@ -8275,9 +8275,10 @@
   <w:style w:type="paragraph" w:customStyle="1" w:styleId="Grammar">
     <w:name w:val="Grammar#"/>
     <w:basedOn w:val="Text"/>
-    <w:rsid w:val="00F775E8"/>
+    <w:rsid w:val="008C2BC7"/>
     <w:pPr>
       <w:shd w:val="clear" w:color="auto" w:fill="E6E6E6"/>
+      <w:spacing w:before="120"/>
     </w:pPr>
     <w:rPr>
       <w:rFonts w:ascii="Consolas" w:hAnsi="Consolas"/>
@@ -8522,7 +8523,7 @@
     <w:name w:val="Code# Char"/>
     <w:basedOn w:val="DefaultParagraphFont"/>
     <w:link w:val="Code"/>
-    <w:rsid w:val="001D7ADC"/>
+    <w:rsid w:val="00414130"/>
     <w:rPr>
       <w:rFonts w:ascii="Lucida Console" w:hAnsi="Lucida Console"/>
       <w:noProof/>
@@ -9279,7 +9280,7 @@
 </file>
 
 <file path=customXml/itemProps6.xml><?xml version="1.0" encoding="utf-8"?>
-<ds:datastoreItem xmlns:ds="http://schemas.openxmlformats.org/officeDocument/2006/customXml" ds:itemID="{921F55FB-6360-4C2C-9B14-F9E642BF34DB}">
+<ds:datastoreItem xmlns:ds="http://schemas.openxmlformats.org/officeDocument/2006/customXml" ds:itemID="{F0565C92-6B00-4BBF-8750-84D06505644B}">
   <ds:schemaRefs>
     <ds:schemaRef ds:uri="http://schemas.openxmlformats.org/officeDocument/2006/bibliography"/>
   </ds:schemaRefs>

</xml_diff>

<commit_message>
Working on TOC, frontmatter, headers & footers.
</commit_message>
<xml_diff>
--- a/md2docx/vb-template.docx
+++ b/md2docx/vb-template.docx
@@ -3,18 +3,345 @@
 <w:document xmlns:wpc="http://schemas.microsoft.com/office/word/2010/wordprocessingCanvas" xmlns:cx="http://schemas.microsoft.com/office/drawing/2014/chartex" xmlns:mc="http://schemas.openxmlformats.org/markup-compatibility/2006" xmlns:o="urn:schemas-microsoft-com:office:office" xmlns:r="http://schemas.openxmlformats.org/officeDocument/2006/relationships" xmlns:m="http://schemas.openxmlformats.org/officeDocument/2006/math" xmlns:v="urn:schemas-microsoft-com:vml" xmlns:wp14="http://schemas.microsoft.com/office/word/2010/wordprocessingDrawing" xmlns:wp="http://schemas.openxmlformats.org/drawingml/2006/wordprocessingDrawing" xmlns:w10="urn:schemas-microsoft-com:office:word" xmlns:w="http://schemas.openxmlformats.org/wordprocessingml/2006/main" xmlns:w14="http://schemas.microsoft.com/office/word/2010/wordml" xmlns:w15="http://schemas.microsoft.com/office/word/2012/wordml" xmlns:w16se="http://schemas.microsoft.com/office/word/2015/wordml/symex" xmlns:wpg="http://schemas.microsoft.com/office/word/2010/wordprocessingGroup" xmlns:wpi="http://schemas.microsoft.com/office/word/2010/wordprocessingInk" xmlns:wne="http://schemas.microsoft.com/office/word/2006/wordml" xmlns:wps="http://schemas.microsoft.com/office/word/2010/wordprocessingShape" mc:Ignorable="w14 w15 w16se wp14">
   <w:body>
     <w:p>
-      <w:bookmarkStart w:id="0" w:name="_GoBack"/>
+      <w:pPr>
+        <w:pStyle w:val="Text"/>
+        <w:rPr>
+          <w:sz w:val="20"/>
+        </w:rPr>
+      </w:pPr>
+      <w:bookmarkStart w:id="0" w:name="_Toc22627484"/>
+      <w:bookmarkStart w:id="1" w:name="_Toc34122801"/>
+    </w:p>
+    <w:p>
+      <w:pPr>
+        <w:pStyle w:val="Text"/>
+      </w:pPr>
+    </w:p>
+    <w:p>
+      <w:pPr>
+        <w:pStyle w:val="Text"/>
+      </w:pPr>
+    </w:p>
+    <w:p>
+      <w:pPr>
+        <w:pStyle w:val="Text"/>
+      </w:pPr>
+    </w:p>
+    <w:p>
+      <w:pPr>
+        <w:pStyle w:val="Text"/>
+      </w:pPr>
+    </w:p>
+    <w:p>
+      <w:pPr>
+        <w:pStyle w:val="Text"/>
+      </w:pPr>
+    </w:p>
+    <w:p>
+      <w:pPr>
+        <w:pStyle w:val="Title"/>
+      </w:pPr>
+      <w:r>
+        <w:t>The Microsoft</w:t>
+      </w:r>
+      <w:r>
+        <w:sym w:font="Symbol" w:char="F0E2"/>
+      </w:r>
+      <w:r>
+        <w:br/>
+        <w:t>Visual Basic</w:t>
+      </w:r>
+      <w:r>
+        <w:sym w:font="Symbol" w:char="F0E2"/>
+      </w:r>
+      <w:r>
+        <w:br/>
+        <w:t>Language Specification</w:t>
+      </w:r>
       <w:bookmarkEnd w:id="0"/>
+      <w:bookmarkEnd w:id="1"/>
     </w:p>
+    <w:p>
+      <w:pPr>
+        <w:pStyle w:val="Text"/>
+      </w:pPr>
+      <w:bookmarkStart w:id="2" w:name="_Toc22627485"/>
+      <w:bookmarkStart w:id="3" w:name="_Toc34122802"/>
+    </w:p>
+    <w:p>
+      <w:pPr>
+        <w:pStyle w:val="Text"/>
+      </w:pPr>
+    </w:p>
+    <w:p>
+      <w:pPr>
+        <w:pStyle w:val="Text"/>
+      </w:pPr>
+    </w:p>
+    <w:p>
+      <w:pPr>
+        <w:pStyle w:val="Subtitle"/>
+      </w:pPr>
+      <w:r>
+        <w:t>Version 11.</w:t>
+      </w:r>
+      <w:bookmarkEnd w:id="2"/>
+      <w:r>
+        <w:t>0</w:t>
+      </w:r>
+      <w:bookmarkEnd w:id="3"/>
+    </w:p>
+    <w:p>
+      <w:pPr>
+        <w:pStyle w:val="Text"/>
+      </w:pPr>
+    </w:p>
+    <w:p>
+      <w:pPr>
+        <w:pStyle w:val="Text"/>
+      </w:pPr>
+    </w:p>
+    <w:p>
+      <w:pPr>
+        <w:pStyle w:val="Text"/>
+      </w:pPr>
+    </w:p>
+    <w:p>
+      <w:pPr>
+        <w:pStyle w:val="Author"/>
+      </w:pPr>
+      <w:bookmarkStart w:id="4" w:name="_Toc34122803"/>
+      <w:r>
+        <w:t xml:space="preserve">Paul </w:t>
+      </w:r>
+      <w:r>
+        <w:t>Vick</w:t>
+      </w:r>
+      <w:bookmarkEnd w:id="4"/>
+      <w:r>
+        <w:t>, Lucian Wischik</w:t>
+      </w:r>
+    </w:p>
+    <w:p>
+      <w:pPr>
+        <w:pStyle w:val="Author"/>
+      </w:pPr>
+      <w:bookmarkStart w:id="5" w:name="_Toc34122804"/>
+      <w:r>
+        <w:t>Microsoft C</w:t>
+      </w:r>
+      <w:bookmarkEnd w:id="5"/>
+      <w:r>
+        <w:t>orporation</w:t>
+      </w:r>
+    </w:p>
+    <w:p>
+      <w:pPr>
+        <w:pStyle w:val="Text"/>
+        <w:sectPr>
+          <w:footerReference w:type="even" r:id="rId14"/>
+          <w:footerReference w:type="default" r:id="rId15"/>
+          <w:type w:val="oddPage"/>
+          <w:pgSz w:w="12240" w:h="15840"/>
+          <w:pgMar w:top="1440" w:right="1660" w:bottom="1440" w:left="1660" w:header="1020" w:footer="1020" w:gutter="0"/>
+          <w:cols w:space="720"/>
+          <w:docGrid w:linePitch="360"/>
+        </w:sectPr>
+      </w:pPr>
+    </w:p>
+    <w:p>
+      <w:pPr>
+        <w:pStyle w:val="Text"/>
+      </w:pPr>
+      <w:r>
+        <w:lastRenderedPageBreak/>
+        <w:t xml:space="preserve">The information contained in this document represents the current view of Microsoft Corporation on the issues discussed as of the date of publication. Because Microsoft must respond to changing market conditions, it should </w:t>
+      </w:r>
+      <w:r>
+        <w:t>not</w:t>
+      </w:r>
+      <w:r>
+        <w:t xml:space="preserve"> be interpreted to be a commitment on the part of Microsoft, and Microsoft cannot guarantee the accuracy of any information presented after the date of publication.</w:t>
+      </w:r>
+    </w:p>
+    <w:p>
+      <w:pPr>
+        <w:pStyle w:val="Text"/>
+      </w:pPr>
+      <w:r>
+        <w:t>This Language Specification is for informational purposes only. MICROSOFT MAKES NO WARRANTIES, EXPRESS, IMPLIED OR STATUTORY, AS TO THE INFORMATION IN THIS DOCUMENT.</w:t>
+      </w:r>
+    </w:p>
+    <w:p>
+      <w:pPr>
+        <w:pStyle w:val="Text"/>
+      </w:pPr>
+      <w:r>
+        <w:t xml:space="preserve">Complying with all applicable copyright laws is the responsibility of the user. Without limiting the rights under copyright, no part of this document may be reproduced, stored in or introduced into a retrieval system, or transmitted in any form or by any means (electronic, mechanical, photocopying, recording, or otherwise), or for any purpose, without the express written permission of Microsoft Corporation. </w:t>
+      </w:r>
+    </w:p>
+    <w:p>
+      <w:pPr>
+        <w:pStyle w:val="Text"/>
+      </w:pPr>
+      <w:r>
+        <w:t>Microsoft may have patents, patent applications, trademarks, copyrights, or other intellectual property rights covering subject matter in this document. Except as expressly provided in any written license agreement from Microsoft, the furnishing of this document does not give you any license to these patents, trademarks, copyrights, or other intellectual property.</w:t>
+      </w:r>
+    </w:p>
+    <w:p>
+      <w:pPr>
+        <w:pStyle w:val="Text"/>
+      </w:pPr>
+      <w:r>
+        <w:t>Unless otherwise noted, the example companies, organizations, products, domain names, e-mail addresses, logos, people, places and events depicted herein are fictitious, and no association with any real company, organization, product, domain name, email address, logo, person, place or event is intended or should be inferred.</w:t>
+      </w:r>
+    </w:p>
+    <w:p>
+      <w:pPr>
+        <w:pStyle w:val="Text"/>
+      </w:pPr>
+      <w:r>
+        <w:sym w:font="Symbol" w:char="F0E3"/>
+      </w:r>
+      <w:r>
+        <w:t xml:space="preserve"> 2012 </w:t>
+      </w:r>
+      <w:r>
+        <w:rPr>
+          <w:rFonts w:cs="Verdana"/>
+        </w:rPr>
+        <w:t>Microsoft Corporation. All rights reserved.</w:t>
+      </w:r>
+      <w:r>
+        <w:rPr>
+          <w:rFonts w:eastAsia="Gulim" w:hint="eastAsia"/>
+        </w:rPr>
+        <w:t xml:space="preserve"> </w:t>
+      </w:r>
+    </w:p>
+    <w:p>
+      <w:pPr>
+        <w:pStyle w:val="Text"/>
+      </w:pPr>
+      <w:r>
+        <w:t xml:space="preserve">Microsoft, MS-DOS, Visual Basic, Windows 2000, Windows 95, Windows 98, Windows ME, Windows NT, Windows XP, Windows Vista and Windows are either registered trademarks or trademarks of Microsoft Corporation in the </w:t>
+      </w:r>
+      <w:smartTag w:uri="urn:schemas-microsoft-com:office:smarttags" w:element="place">
+        <w:smartTag w:uri="urn:schemas-microsoft-com:office:smarttags" w:element="country-region">
+          <w:r>
+            <w:t>United States</w:t>
+          </w:r>
+        </w:smartTag>
+      </w:smartTag>
+      <w:r>
+        <w:t xml:space="preserve"> and/or other countries.</w:t>
+      </w:r>
+    </w:p>
+    <w:p>
+      <w:pPr>
+        <w:pStyle w:val="Text"/>
+      </w:pPr>
+      <w:r>
+        <w:t>The names of actual companies and products mentioned herein may be the trademarks of their respective owners.</w:t>
+      </w:r>
+    </w:p>
+    <w:p>
+      <w:pPr>
+        <w:sectPr>
+          <w:headerReference w:type="even" r:id="rId16"/>
+          <w:footerReference w:type="default" r:id="rId17"/>
+          <w:headerReference w:type="first" r:id="rId18"/>
+          <w:type w:val="oddPage"/>
+          <w:pgSz w:w="12240" w:h="15840"/>
+          <w:pgMar w:top="1440" w:right="1152" w:bottom="1440" w:left="1152" w:header="1022" w:footer="1022" w:gutter="0"/>
+          <w:cols w:space="720"/>
+          <w:docGrid w:linePitch="360"/>
+        </w:sectPr>
+      </w:pPr>
+    </w:p>
+    <w:p>
+      <w:pPr>
+        <w:pStyle w:val="TOCHeading"/>
+        <w:sectPr>
+          <w:footerReference w:type="default" r:id="rId19"/>
+          <w:type w:val="oddPage"/>
+          <w:pgSz w:w="12240" w:h="15840"/>
+          <w:pgMar w:top="1440" w:right="1152" w:bottom="1440" w:left="1152" w:header="1022" w:footer="1022" w:gutter="0"/>
+          <w:cols w:space="720"/>
+          <w:docGrid w:linePitch="360"/>
+        </w:sectPr>
+      </w:pPr>
+      <w:r>
+        <w:lastRenderedPageBreak/>
+        <w:t>Table of Contents</w:t>
+      </w:r>
+    </w:p>
+    <w:p>
+      <w:pPr>
+        <w:pStyle w:val="TOC1"/>
+        <w:tabs>
+          <w:tab w:val="right" w:leader="dot" w:pos="4598"/>
+        </w:tabs>
+        <w:rPr>
+          <w:rFonts w:asciiTheme="minorHAnsi" w:eastAsiaTheme="minorEastAsia" w:hAnsiTheme="minorHAnsi" w:cstheme="minorBidi"/>
+          <w:b w:val="0"/>
+          <w:bCs w:val="0"/>
+          <w:noProof/>
+          <w:color w:val="auto"/>
+          <w:sz w:val="22"/>
+        </w:rPr>
+        <w:sectPr>
+          <w:type w:val="continuous"/>
+          <w:pgSz w:w="12240" w:h="15840"/>
+          <w:pgMar w:top="1440" w:right="1152" w:bottom="1440" w:left="1152" w:header="1022" w:footer="1022" w:gutter="0"/>
+          <w:cols w:num="2" w:sep="1" w:space="720"/>
+          <w:docGrid w:linePitch="360"/>
+        </w:sectPr>
+      </w:pPr>
+      <w:fldSimple w:instr=" TOC \o &quot;1-3&quot; \n \h \z \u ">
+        <w:hyperlink w:anchor="_Toc432604519" w:history="1">
+          <w:r>
+            <w:rPr>
+              <w:rStyle w:val="Hyperlink"/>
+              <w:noProof/>
+            </w:rPr>
+            <w:t>1</w:t>
+          </w:r>
+          <w:bookmarkStart w:id="6" w:name="_GoBack"/>
+          <w:bookmarkEnd w:id="6"/>
+          <w:r>
+            <w:rPr>
+              <w:rStyle w:val="Hyperlink"/>
+              <w:noProof/>
+            </w:rPr>
+            <w:t>. Section1</w:t>
+          </w:r>
+        </w:hyperlink>
+      </w:fldSimple>
+    </w:p>
+    <w:p>
+      <w:pPr>
+        <w:sectPr>
+          <w:headerReference w:type="even" r:id="rId20"/>
+          <w:headerReference w:type="default" r:id="rId21"/>
+          <w:headerReference w:type="first" r:id="rId22"/>
+          <w:type w:val="continuous"/>
+          <w:pgSz w:w="12240" w:h="15840"/>
+          <w:pgMar w:top="1440" w:right="1152" w:bottom="1440" w:left="1152" w:header="1022" w:footer="1022" w:gutter="0"/>
+          <w:cols w:space="720"/>
+          <w:titlePg/>
+          <w:docGrid w:linePitch="360"/>
+        </w:sectPr>
+      </w:pPr>
+    </w:p>
+    <w:p/>
     <w:sectPr>
-      <w:headerReference w:type="even" r:id="rId14"/>
-      <w:headerReference w:type="default" r:id="rId15"/>
-      <w:headerReference w:type="first" r:id="rId16"/>
-      <w:type w:val="oddPage"/>
+      <w:headerReference w:type="even" r:id="rId23"/>
+      <w:headerReference w:type="default" r:id="rId24"/>
+      <w:type w:val="continuous"/>
       <w:pgSz w:w="12240" w:h="15840"/>
       <w:pgMar w:top="1440" w:right="1152" w:bottom="1440" w:left="1152" w:header="1022" w:footer="1022" w:gutter="0"/>
       <w:cols w:space="720"/>
-      <w:titlePg/>
       <w:docGrid w:linePitch="360"/>
     </w:sectPr>
   </w:body>
@@ -63,6 +390,256 @@
 </w:endnotes>
 </file>
 
+<file path=word/footer1.xml><?xml version="1.0" encoding="utf-8"?>
+<w:ftr xmlns:wpc="http://schemas.microsoft.com/office/word/2010/wordprocessingCanvas" xmlns:cx="http://schemas.microsoft.com/office/drawing/2014/chartex" xmlns:mc="http://schemas.openxmlformats.org/markup-compatibility/2006" xmlns:o="urn:schemas-microsoft-com:office:office" xmlns:r="http://schemas.openxmlformats.org/officeDocument/2006/relationships" xmlns:m="http://schemas.openxmlformats.org/officeDocument/2006/math" xmlns:v="urn:schemas-microsoft-com:vml" xmlns:wp14="http://schemas.microsoft.com/office/word/2010/wordprocessingDrawing" xmlns:wp="http://schemas.openxmlformats.org/drawingml/2006/wordprocessingDrawing" xmlns:w10="urn:schemas-microsoft-com:office:word" xmlns:w="http://schemas.openxmlformats.org/wordprocessingml/2006/main" xmlns:w14="http://schemas.microsoft.com/office/word/2010/wordml" xmlns:w15="http://schemas.microsoft.com/office/word/2012/wordml" xmlns:w16se="http://schemas.microsoft.com/office/word/2015/wordml/symex" xmlns:wpg="http://schemas.microsoft.com/office/word/2010/wordprocessingGroup" xmlns:wpi="http://schemas.microsoft.com/office/word/2010/wordprocessingInk" xmlns:wne="http://schemas.microsoft.com/office/word/2006/wordml" xmlns:wps="http://schemas.microsoft.com/office/word/2010/wordprocessingShape" mc:Ignorable="w14 w15 w16se wp14">
+  <w:p>
+    <w:pPr>
+      <w:pStyle w:val="Footer"/>
+      <w:tabs>
+        <w:tab w:val="clear" w:pos="4320"/>
+        <w:tab w:val="clear" w:pos="8640"/>
+        <w:tab w:val="right" w:pos="9936"/>
+      </w:tabs>
+    </w:pPr>
+    <w:r>
+      <w:rPr>
+        <w:sz w:val="16"/>
+      </w:rPr>
+      <w:fldChar w:fldCharType="begin"/>
+    </w:r>
+    <w:r>
+      <w:rPr>
+        <w:sz w:val="16"/>
+      </w:rPr>
+      <w:instrText xml:space="preserve"> PAGE  \* Arabic  \* MERGEFORMAT </w:instrText>
+    </w:r>
+    <w:r>
+      <w:rPr>
+        <w:sz w:val="16"/>
+      </w:rPr>
+      <w:fldChar w:fldCharType="separate"/>
+    </w:r>
+    <w:r>
+      <w:rPr>
+        <w:noProof/>
+        <w:sz w:val="16"/>
+      </w:rPr>
+      <w:t>4</w:t>
+    </w:r>
+    <w:r>
+      <w:rPr>
+        <w:sz w:val="16"/>
+      </w:rPr>
+      <w:fldChar w:fldCharType="end"/>
+    </w:r>
+    <w:r>
+      <w:rPr>
+        <w:sz w:val="16"/>
+      </w:rPr>
+      <w:tab/>
+    </w:r>
+    <w:r>
+      <w:rPr>
+        <w:sz w:val="16"/>
+      </w:rPr>
+      <w:t xml:space="preserve">Copyright © Microsoft Corporation </w:t>
+    </w:r>
+    <w:r>
+      <w:rPr>
+        <w:sz w:val="16"/>
+      </w:rPr>
+      <w:fldChar w:fldCharType="begin"/>
+    </w:r>
+    <w:r>
+      <w:rPr>
+        <w:sz w:val="16"/>
+      </w:rPr>
+      <w:instrText xml:space="preserve"> DATE  \@ "yyyy"  \* MERGEFORMAT </w:instrText>
+    </w:r>
+    <w:r>
+      <w:rPr>
+        <w:sz w:val="16"/>
+      </w:rPr>
+      <w:fldChar w:fldCharType="separate"/>
+    </w:r>
+    <w:r>
+      <w:rPr>
+        <w:noProof/>
+        <w:sz w:val="16"/>
+      </w:rPr>
+      <w:t>2015</w:t>
+    </w:r>
+    <w:r>
+      <w:rPr>
+        <w:sz w:val="16"/>
+      </w:rPr>
+      <w:fldChar w:fldCharType="end"/>
+    </w:r>
+    <w:r>
+      <w:rPr>
+        <w:sz w:val="16"/>
+      </w:rPr>
+      <w:t>. All Rights Reserved.</w:t>
+    </w:r>
+  </w:p>
+</w:ftr>
+</file>
+
+<file path=word/footer2.xml><?xml version="1.0" encoding="utf-8"?>
+<w:ftr xmlns:wpc="http://schemas.microsoft.com/office/word/2010/wordprocessingCanvas" xmlns:cx="http://schemas.microsoft.com/office/drawing/2014/chartex" xmlns:mc="http://schemas.openxmlformats.org/markup-compatibility/2006" xmlns:o="urn:schemas-microsoft-com:office:office" xmlns:r="http://schemas.openxmlformats.org/officeDocument/2006/relationships" xmlns:m="http://schemas.openxmlformats.org/officeDocument/2006/math" xmlns:v="urn:schemas-microsoft-com:vml" xmlns:wp14="http://schemas.microsoft.com/office/word/2010/wordprocessingDrawing" xmlns:wp="http://schemas.openxmlformats.org/drawingml/2006/wordprocessingDrawing" xmlns:w10="urn:schemas-microsoft-com:office:word" xmlns:w="http://schemas.openxmlformats.org/wordprocessingml/2006/main" xmlns:w14="http://schemas.microsoft.com/office/word/2010/wordml" xmlns:w15="http://schemas.microsoft.com/office/word/2012/wordml" xmlns:w16se="http://schemas.microsoft.com/office/word/2015/wordml/symex" xmlns:wpg="http://schemas.microsoft.com/office/word/2010/wordprocessingGroup" xmlns:wpi="http://schemas.microsoft.com/office/word/2010/wordprocessingInk" xmlns:wne="http://schemas.microsoft.com/office/word/2006/wordml" xmlns:wps="http://schemas.microsoft.com/office/word/2010/wordprocessingShape" mc:Ignorable="w14 w15 w16se wp14">
+  <w:p>
+    <w:pPr>
+      <w:pStyle w:val="Footer"/>
+      <w:jc w:val="center"/>
+    </w:pPr>
+    <w:r>
+      <w:t xml:space="preserve">Copyright © Microsoft Corporation </w:t>
+    </w:r>
+    <w:r>
+      <w:fldChar w:fldCharType="begin"/>
+    </w:r>
+    <w:r>
+      <w:instrText xml:space="preserve"> DATE  \@ "yyyy"  \* MERGEFORMAT </w:instrText>
+    </w:r>
+    <w:r>
+      <w:fldChar w:fldCharType="separate"/>
+    </w:r>
+    <w:r>
+      <w:rPr>
+        <w:noProof/>
+      </w:rPr>
+      <w:t>2015</w:t>
+    </w:r>
+    <w:r>
+      <w:rPr>
+        <w:noProof/>
+      </w:rPr>
+      <w:fldChar w:fldCharType="end"/>
+    </w:r>
+    <w:r>
+      <w:t>. All Rights Reserved.</w:t>
+    </w:r>
+    <w:r>
+      <w:br/>
+    </w:r>
+    <w:r>
+      <w:t>Please send corrections, comments, and other feedback to http://connect.microsoft.com</w:t>
+    </w:r>
+  </w:p>
+</w:ftr>
+</file>
+
+<file path=word/footer3.xml><?xml version="1.0" encoding="utf-8"?>
+<w:ftr xmlns:wpc="http://schemas.microsoft.com/office/word/2010/wordprocessingCanvas" xmlns:cx="http://schemas.microsoft.com/office/drawing/2014/chartex" xmlns:mc="http://schemas.openxmlformats.org/markup-compatibility/2006" xmlns:o="urn:schemas-microsoft-com:office:office" xmlns:r="http://schemas.openxmlformats.org/officeDocument/2006/relationships" xmlns:m="http://schemas.openxmlformats.org/officeDocument/2006/math" xmlns:v="urn:schemas-microsoft-com:vml" xmlns:wp14="http://schemas.microsoft.com/office/word/2010/wordprocessingDrawing" xmlns:wp="http://schemas.openxmlformats.org/drawingml/2006/wordprocessingDrawing" xmlns:w10="urn:schemas-microsoft-com:office:word" xmlns:w="http://schemas.openxmlformats.org/wordprocessingml/2006/main" xmlns:w14="http://schemas.microsoft.com/office/word/2010/wordml" xmlns:w15="http://schemas.microsoft.com/office/word/2012/wordml" xmlns:w16se="http://schemas.microsoft.com/office/word/2015/wordml/symex" xmlns:wpg="http://schemas.microsoft.com/office/word/2010/wordprocessingGroup" xmlns:wpi="http://schemas.microsoft.com/office/word/2010/wordprocessingInk" xmlns:wne="http://schemas.microsoft.com/office/word/2006/wordml" xmlns:wps="http://schemas.microsoft.com/office/word/2010/wordprocessingShape" mc:Ignorable="w14 w15 w16se wp14">
+  <w:p>
+    <w:pPr>
+      <w:pStyle w:val="Footer"/>
+      <w:jc w:val="center"/>
+    </w:pPr>
+  </w:p>
+</w:ftr>
+</file>
+
+<file path=word/footer4.xml><?xml version="1.0" encoding="utf-8"?>
+<w:ftr xmlns:wpc="http://schemas.microsoft.com/office/word/2010/wordprocessingCanvas" xmlns:cx="http://schemas.microsoft.com/office/drawing/2014/chartex" xmlns:mc="http://schemas.openxmlformats.org/markup-compatibility/2006" xmlns:o="urn:schemas-microsoft-com:office:office" xmlns:r="http://schemas.openxmlformats.org/officeDocument/2006/relationships" xmlns:m="http://schemas.openxmlformats.org/officeDocument/2006/math" xmlns:v="urn:schemas-microsoft-com:vml" xmlns:wp14="http://schemas.microsoft.com/office/word/2010/wordprocessingDrawing" xmlns:wp="http://schemas.openxmlformats.org/drawingml/2006/wordprocessingDrawing" xmlns:w10="urn:schemas-microsoft-com:office:word" xmlns:w="http://schemas.openxmlformats.org/wordprocessingml/2006/main" xmlns:w14="http://schemas.microsoft.com/office/word/2010/wordml" xmlns:w15="http://schemas.microsoft.com/office/word/2012/wordml" xmlns:w16se="http://schemas.microsoft.com/office/word/2015/wordml/symex" xmlns:wpg="http://schemas.microsoft.com/office/word/2010/wordprocessingGroup" xmlns:wpi="http://schemas.microsoft.com/office/word/2010/wordprocessingInk" xmlns:wne="http://schemas.microsoft.com/office/word/2006/wordml" xmlns:wps="http://schemas.microsoft.com/office/word/2010/wordprocessingShape" mc:Ignorable="w14 w15 w16se wp14">
+  <w:p>
+    <w:pPr>
+      <w:pStyle w:val="Footer"/>
+      <w:tabs>
+        <w:tab w:val="clear" w:pos="8640"/>
+        <w:tab w:val="right" w:pos="9900"/>
+      </w:tabs>
+    </w:pPr>
+    <w:r>
+      <w:rPr>
+        <w:sz w:val="16"/>
+      </w:rPr>
+      <w:t xml:space="preserve">Copyright © Microsoft Corporation </w:t>
+    </w:r>
+    <w:r>
+      <w:rPr>
+        <w:sz w:val="16"/>
+      </w:rPr>
+      <w:fldChar w:fldCharType="begin"/>
+    </w:r>
+    <w:r>
+      <w:rPr>
+        <w:sz w:val="16"/>
+      </w:rPr>
+      <w:instrText xml:space="preserve"> DATE  \@ "yyyy"  \* MERGEFORMAT </w:instrText>
+    </w:r>
+    <w:r>
+      <w:rPr>
+        <w:sz w:val="16"/>
+      </w:rPr>
+      <w:fldChar w:fldCharType="separate"/>
+    </w:r>
+    <w:r>
+      <w:rPr>
+        <w:noProof/>
+        <w:sz w:val="16"/>
+      </w:rPr>
+      <w:t>2015</w:t>
+    </w:r>
+    <w:r>
+      <w:rPr>
+        <w:sz w:val="16"/>
+      </w:rPr>
+      <w:fldChar w:fldCharType="end"/>
+    </w:r>
+    <w:r>
+      <w:rPr>
+        <w:sz w:val="16"/>
+      </w:rPr>
+      <w:t>. All Rights Reserved.</w:t>
+    </w:r>
+    <w:r>
+      <w:rPr>
+        <w:sz w:val="16"/>
+      </w:rPr>
+      <w:tab/>
+    </w:r>
+    <w:r>
+      <w:rPr>
+        <w:sz w:val="16"/>
+      </w:rPr>
+      <w:tab/>
+    </w:r>
+    <w:r>
+      <w:rPr>
+        <w:sz w:val="16"/>
+      </w:rPr>
+      <w:fldChar w:fldCharType="begin"/>
+    </w:r>
+    <w:r>
+      <w:rPr>
+        <w:sz w:val="16"/>
+      </w:rPr>
+      <w:instrText xml:space="preserve"> PAGE  \* Arabic  \* MERGEFORMAT </w:instrText>
+    </w:r>
+    <w:r>
+      <w:rPr>
+        <w:sz w:val="16"/>
+      </w:rPr>
+      <w:fldChar w:fldCharType="separate"/>
+    </w:r>
+    <w:r>
+      <w:rPr>
+        <w:noProof/>
+        <w:sz w:val="16"/>
+      </w:rPr>
+      <w:t>5</w:t>
+    </w:r>
+    <w:r>
+      <w:rPr>
+        <w:sz w:val="16"/>
+      </w:rPr>
+      <w:fldChar w:fldCharType="end"/>
+    </w:r>
+  </w:p>
+</w:ftr>
+</file>
+
 <file path=word/footnotes.xml><?xml version="1.0" encoding="utf-8"?>
 <w:footnotes xmlns:wpc="http://schemas.microsoft.com/office/word/2010/wordprocessingCanvas" xmlns:cx="http://schemas.microsoft.com/office/drawing/2014/chartex" xmlns:mc="http://schemas.openxmlformats.org/markup-compatibility/2006" xmlns:o="urn:schemas-microsoft-com:office:office" xmlns:r="http://schemas.openxmlformats.org/officeDocument/2006/relationships" xmlns:m="http://schemas.openxmlformats.org/officeDocument/2006/math" xmlns:v="urn:schemas-microsoft-com:vml" xmlns:wp14="http://schemas.microsoft.com/office/word/2010/wordprocessingDrawing" xmlns:wp="http://schemas.openxmlformats.org/drawingml/2006/wordprocessingDrawing" xmlns:w10="urn:schemas-microsoft-com:office:word" xmlns:w="http://schemas.openxmlformats.org/wordprocessingml/2006/main" xmlns:w14="http://schemas.microsoft.com/office/word/2010/wordml" xmlns:w15="http://schemas.microsoft.com/office/word/2012/wordml" xmlns:w16se="http://schemas.microsoft.com/office/word/2015/wordml/symex" xmlns:wpg="http://schemas.microsoft.com/office/word/2010/wordprocessingGroup" xmlns:wpi="http://schemas.microsoft.com/office/word/2010/wordprocessingInk" xmlns:wne="http://schemas.microsoft.com/office/word/2006/wordml" xmlns:wps="http://schemas.microsoft.com/office/word/2010/wordprocessingShape" mc:Ignorable="w14 w15 w16se wp14">
   <w:footnote w:type="separator" w:id="-1">
@@ -87,6 +664,26 @@
   <w:p>
     <w:pPr>
       <w:pStyle w:val="Header"/>
+    </w:pPr>
+  </w:p>
+</w:hdr>
+</file>
+
+<file path=word/header2.xml><?xml version="1.0" encoding="utf-8"?>
+<w:hdr xmlns:wpc="http://schemas.microsoft.com/office/word/2010/wordprocessingCanvas" xmlns:cx="http://schemas.microsoft.com/office/drawing/2014/chartex" xmlns:mc="http://schemas.openxmlformats.org/markup-compatibility/2006" xmlns:o="urn:schemas-microsoft-com:office:office" xmlns:r="http://schemas.openxmlformats.org/officeDocument/2006/relationships" xmlns:m="http://schemas.openxmlformats.org/officeDocument/2006/math" xmlns:v="urn:schemas-microsoft-com:vml" xmlns:wp14="http://schemas.microsoft.com/office/word/2010/wordprocessingDrawing" xmlns:wp="http://schemas.openxmlformats.org/drawingml/2006/wordprocessingDrawing" xmlns:w10="urn:schemas-microsoft-com:office:word" xmlns:w="http://schemas.openxmlformats.org/wordprocessingml/2006/main" xmlns:w14="http://schemas.microsoft.com/office/word/2010/wordml" xmlns:w15="http://schemas.microsoft.com/office/word/2012/wordml" xmlns:w16se="http://schemas.microsoft.com/office/word/2015/wordml/symex" xmlns:wpg="http://schemas.microsoft.com/office/word/2010/wordprocessingGroup" xmlns:wpi="http://schemas.microsoft.com/office/word/2010/wordprocessingInk" xmlns:wne="http://schemas.microsoft.com/office/word/2006/wordml" xmlns:wps="http://schemas.microsoft.com/office/word/2010/wordprocessingShape" mc:Ignorable="w14 w15 w16se wp14">
+  <w:p>
+    <w:pPr>
+      <w:pStyle w:val="Header"/>
+    </w:pPr>
+  </w:p>
+</w:hdr>
+</file>
+
+<file path=word/header3.xml><?xml version="1.0" encoding="utf-8"?>
+<w:hdr xmlns:wpc="http://schemas.microsoft.com/office/word/2010/wordprocessingCanvas" xmlns:cx="http://schemas.microsoft.com/office/drawing/2014/chartex" xmlns:mc="http://schemas.openxmlformats.org/markup-compatibility/2006" xmlns:o="urn:schemas-microsoft-com:office:office" xmlns:r="http://schemas.openxmlformats.org/officeDocument/2006/relationships" xmlns:m="http://schemas.openxmlformats.org/officeDocument/2006/math" xmlns:v="urn:schemas-microsoft-com:vml" xmlns:wp14="http://schemas.microsoft.com/office/word/2010/wordprocessingDrawing" xmlns:wp="http://schemas.openxmlformats.org/drawingml/2006/wordprocessingDrawing" xmlns:w10="urn:schemas-microsoft-com:office:word" xmlns:w="http://schemas.openxmlformats.org/wordprocessingml/2006/main" xmlns:w14="http://schemas.microsoft.com/office/word/2010/wordml" xmlns:w15="http://schemas.microsoft.com/office/word/2012/wordml" xmlns:w16se="http://schemas.microsoft.com/office/word/2015/wordml/symex" xmlns:wpg="http://schemas.microsoft.com/office/word/2010/wordprocessingGroup" xmlns:wpi="http://schemas.microsoft.com/office/word/2010/wordprocessingInk" xmlns:wne="http://schemas.microsoft.com/office/word/2006/wordml" xmlns:wps="http://schemas.microsoft.com/office/word/2010/wordprocessingShape" mc:Ignorable="w14 w15 w16se wp14">
+  <w:p>
+    <w:pPr>
+      <w:pStyle w:val="Header"/>
       <w:pBdr>
         <w:bottom w:val="single" w:sz="4" w:space="1" w:color="auto"/>
       </w:pBdr>
@@ -106,7 +703,7 @@
         <w:bCs/>
         <w:noProof/>
       </w:rPr>
-      <w:t>1</w:t>
+      <w:t>2</w:t>
     </w:r>
     <w:r>
       <w:rPr>
@@ -136,7 +733,7 @@
       <w:rPr>
         <w:noProof/>
       </w:rPr>
-      <w:t>General Concepts</w:t>
+      <w:t>sdSdf</w:t>
     </w:r>
     <w:r>
       <w:rPr>
@@ -148,7 +745,7 @@
 </w:hdr>
 </file>
 
-<file path=word/header2.xml><?xml version="1.0" encoding="utf-8"?>
+<file path=word/header4.xml><?xml version="1.0" encoding="utf-8"?>
 <w:hdr xmlns:wpc="http://schemas.microsoft.com/office/word/2010/wordprocessingCanvas" xmlns:cx="http://schemas.microsoft.com/office/drawing/2014/chartex" xmlns:mc="http://schemas.openxmlformats.org/markup-compatibility/2006" xmlns:o="urn:schemas-microsoft-com:office:office" xmlns:r="http://schemas.openxmlformats.org/officeDocument/2006/relationships" xmlns:m="http://schemas.openxmlformats.org/officeDocument/2006/math" xmlns:v="urn:schemas-microsoft-com:vml" xmlns:wp14="http://schemas.microsoft.com/office/word/2010/wordprocessingDrawing" xmlns:wp="http://schemas.openxmlformats.org/drawingml/2006/wordprocessingDrawing" xmlns:w10="urn:schemas-microsoft-com:office:word" xmlns:w="http://schemas.openxmlformats.org/wordprocessingml/2006/main" xmlns:w14="http://schemas.microsoft.com/office/word/2010/wordml" xmlns:w15="http://schemas.microsoft.com/office/word/2012/wordml" xmlns:w16se="http://schemas.microsoft.com/office/word/2015/wordml/symex" xmlns:wpg="http://schemas.microsoft.com/office/word/2010/wordprocessingGroup" xmlns:wpi="http://schemas.microsoft.com/office/word/2010/wordprocessingInk" xmlns:wne="http://schemas.microsoft.com/office/word/2006/wordml" xmlns:wps="http://schemas.microsoft.com/office/word/2010/wordprocessingShape" mc:Ignorable="w14 w15 w16se wp14">
   <w:p>
     <w:pPr>
@@ -216,12 +813,16 @@
     </w:r>
     <w:r>
       <w:rPr>
+        <w:b/>
+        <w:bCs/>
         <w:noProof/>
       </w:rPr>
-      <w:t>Scope</w:t>
+      <w:t>Section1a</w:t>
     </w:r>
     <w:r>
       <w:rPr>
+        <w:b/>
+        <w:bCs/>
         <w:noProof/>
       </w:rPr>
       <w:fldChar w:fldCharType="end"/>
@@ -230,12 +831,166 @@
 </w:hdr>
 </file>
 
-<file path=word/header3.xml><?xml version="1.0" encoding="utf-8"?>
+<file path=word/header5.xml><?xml version="1.0" encoding="utf-8"?>
 <w:hdr xmlns:wpc="http://schemas.microsoft.com/office/word/2010/wordprocessingCanvas" xmlns:cx="http://schemas.microsoft.com/office/drawing/2014/chartex" xmlns:mc="http://schemas.openxmlformats.org/markup-compatibility/2006" xmlns:o="urn:schemas-microsoft-com:office:office" xmlns:r="http://schemas.openxmlformats.org/officeDocument/2006/relationships" xmlns:m="http://schemas.openxmlformats.org/officeDocument/2006/math" xmlns:v="urn:schemas-microsoft-com:vml" xmlns:wp14="http://schemas.microsoft.com/office/word/2010/wordprocessingDrawing" xmlns:wp="http://schemas.openxmlformats.org/drawingml/2006/wordprocessingDrawing" xmlns:w10="urn:schemas-microsoft-com:office:word" xmlns:w="http://schemas.openxmlformats.org/wordprocessingml/2006/main" xmlns:w14="http://schemas.microsoft.com/office/word/2010/wordml" xmlns:w15="http://schemas.microsoft.com/office/word/2012/wordml" xmlns:w16se="http://schemas.microsoft.com/office/word/2015/wordml/symex" xmlns:wpg="http://schemas.microsoft.com/office/word/2010/wordprocessingGroup" xmlns:wpi="http://schemas.microsoft.com/office/word/2010/wordprocessingInk" xmlns:wne="http://schemas.microsoft.com/office/word/2006/wordml" xmlns:wps="http://schemas.microsoft.com/office/word/2010/wordprocessingShape" mc:Ignorable="w14 w15 w16se wp14">
   <w:p>
     <w:pPr>
       <w:pStyle w:val="Header"/>
     </w:pPr>
+  </w:p>
+</w:hdr>
+</file>
+
+<file path=word/header6.xml><?xml version="1.0" encoding="utf-8"?>
+<w:hdr xmlns:wpc="http://schemas.microsoft.com/office/word/2010/wordprocessingCanvas" xmlns:cx="http://schemas.microsoft.com/office/drawing/2014/chartex" xmlns:mc="http://schemas.openxmlformats.org/markup-compatibility/2006" xmlns:o="urn:schemas-microsoft-com:office:office" xmlns:r="http://schemas.openxmlformats.org/officeDocument/2006/relationships" xmlns:m="http://schemas.openxmlformats.org/officeDocument/2006/math" xmlns:v="urn:schemas-microsoft-com:vml" xmlns:wp14="http://schemas.microsoft.com/office/word/2010/wordprocessingDrawing" xmlns:wp="http://schemas.openxmlformats.org/drawingml/2006/wordprocessingDrawing" xmlns:w10="urn:schemas-microsoft-com:office:word" xmlns:w="http://schemas.openxmlformats.org/wordprocessingml/2006/main" xmlns:w14="http://schemas.microsoft.com/office/word/2010/wordml" xmlns:w15="http://schemas.microsoft.com/office/word/2012/wordml" xmlns:w16se="http://schemas.microsoft.com/office/word/2015/wordml/symex" xmlns:wpg="http://schemas.microsoft.com/office/word/2010/wordprocessingGroup" xmlns:wpi="http://schemas.microsoft.com/office/word/2010/wordprocessingInk" xmlns:wne="http://schemas.microsoft.com/office/word/2006/wordml" xmlns:wps="http://schemas.microsoft.com/office/word/2010/wordprocessingShape" mc:Ignorable="w14 w15 w16se wp14">
+  <w:p>
+    <w:pPr>
+      <w:pStyle w:val="Header"/>
+      <w:pBdr>
+        <w:bottom w:val="single" w:sz="4" w:space="1" w:color="auto"/>
+      </w:pBdr>
+    </w:pPr>
+    <w:r>
+      <w:fldChar w:fldCharType="begin"/>
+    </w:r>
+    <w:r>
+      <w:instrText xml:space="preserve"> STYLEREF  "Heading 1,Heading 1#" \n  \* MERGEFORMAT </w:instrText>
+    </w:r>
+    <w:r>
+      <w:fldChar w:fldCharType="separate"/>
+    </w:r>
+    <w:r>
+      <w:rPr>
+        <w:b/>
+        <w:bCs/>
+        <w:noProof/>
+      </w:rPr>
+      <w:t>Error! No text of specified style in document.</w:t>
+    </w:r>
+    <w:r>
+      <w:rPr>
+        <w:b/>
+        <w:bCs/>
+        <w:noProof/>
+      </w:rPr>
+      <w:fldChar w:fldCharType="end"/>
+    </w:r>
+    <w:r>
+      <w:rPr>
+        <w:b/>
+        <w:bCs/>
+      </w:rPr>
+      <w:t xml:space="preserve">.     </w:t>
+    </w:r>
+    <w:r>
+      <w:fldChar w:fldCharType="begin"/>
+    </w:r>
+    <w:r>
+      <w:instrText xml:space="preserve"> STYLEREF  "Heading 1,Heading 1#"  \* MERGEFORMAT </w:instrText>
+    </w:r>
+    <w:r>
+      <w:fldChar w:fldCharType="separate"/>
+    </w:r>
+    <w:r>
+      <w:rPr>
+        <w:b/>
+        <w:bCs/>
+        <w:noProof/>
+      </w:rPr>
+      <w:t>Error! No text of specified style in document.</w:t>
+    </w:r>
+    <w:r>
+      <w:rPr>
+        <w:noProof/>
+      </w:rPr>
+      <w:fldChar w:fldCharType="end"/>
+    </w:r>
+  </w:p>
+</w:hdr>
+</file>
+
+<file path=word/header7.xml><?xml version="1.0" encoding="utf-8"?>
+<w:hdr xmlns:wpc="http://schemas.microsoft.com/office/word/2010/wordprocessingCanvas" xmlns:cx="http://schemas.microsoft.com/office/drawing/2014/chartex" xmlns:mc="http://schemas.openxmlformats.org/markup-compatibility/2006" xmlns:o="urn:schemas-microsoft-com:office:office" xmlns:r="http://schemas.openxmlformats.org/officeDocument/2006/relationships" xmlns:m="http://schemas.openxmlformats.org/officeDocument/2006/math" xmlns:v="urn:schemas-microsoft-com:vml" xmlns:wp14="http://schemas.microsoft.com/office/word/2010/wordprocessingDrawing" xmlns:wp="http://schemas.openxmlformats.org/drawingml/2006/wordprocessingDrawing" xmlns:w10="urn:schemas-microsoft-com:office:word" xmlns:w="http://schemas.openxmlformats.org/wordprocessingml/2006/main" xmlns:w14="http://schemas.microsoft.com/office/word/2010/wordml" xmlns:w15="http://schemas.microsoft.com/office/word/2012/wordml" xmlns:w16se="http://schemas.microsoft.com/office/word/2015/wordml/symex" xmlns:wpg="http://schemas.microsoft.com/office/word/2010/wordprocessingGroup" xmlns:wpi="http://schemas.microsoft.com/office/word/2010/wordprocessingInk" xmlns:wne="http://schemas.microsoft.com/office/word/2006/wordml" xmlns:wps="http://schemas.microsoft.com/office/word/2010/wordprocessingShape" mc:Ignorable="w14 w15 w16se wp14">
+  <w:p>
+    <w:pPr>
+      <w:pStyle w:val="Header"/>
+      <w:pBdr>
+        <w:bottom w:val="single" w:sz="4" w:space="1" w:color="auto"/>
+      </w:pBdr>
+      <w:tabs>
+        <w:tab w:val="clear" w:pos="4320"/>
+        <w:tab w:val="clear" w:pos="8640"/>
+        <w:tab w:val="right" w:pos="9936"/>
+      </w:tabs>
+      <w:rPr>
+        <w:b/>
+        <w:bCs/>
+      </w:rPr>
+    </w:pPr>
+    <w:r>
+      <w:rPr>
+        <w:b/>
+        <w:bCs/>
+      </w:rPr>
+      <w:tab/>
+    </w:r>
+    <w:r>
+      <w:fldChar w:fldCharType="begin"/>
+    </w:r>
+    <w:r>
+      <w:instrText xml:space="preserve"> STYLEREF  "Heading 2,Heading 2#" \n  \* MERGEFORMAT </w:instrText>
+    </w:r>
+    <w:r>
+      <w:fldChar w:fldCharType="separate"/>
+    </w:r>
+    <w:r>
+      <w:rPr>
+        <w:b/>
+        <w:bCs/>
+        <w:noProof/>
+      </w:rPr>
+      <w:t>Error! No text of specified style in document.</w:t>
+    </w:r>
+    <w:r>
+      <w:rPr>
+        <w:b/>
+        <w:bCs/>
+        <w:noProof/>
+      </w:rPr>
+      <w:fldChar w:fldCharType="end"/>
+    </w:r>
+    <w:r>
+      <w:rPr>
+        <w:b/>
+        <w:bCs/>
+      </w:rPr>
+      <w:t xml:space="preserve">     </w:t>
+    </w:r>
+    <w:r>
+      <w:fldChar w:fldCharType="begin"/>
+    </w:r>
+    <w:r>
+      <w:instrText xml:space="preserve"> STYLEREF  "Heading 2,Heading 2#"  \* MERGEFORMAT </w:instrText>
+    </w:r>
+    <w:r>
+      <w:fldChar w:fldCharType="separate"/>
+    </w:r>
+    <w:r>
+      <w:rPr>
+        <w:b/>
+        <w:bCs/>
+        <w:noProof/>
+      </w:rPr>
+      <w:t>Error! No text of specified style in document.</w:t>
+    </w:r>
+    <w:r>
+      <w:rPr>
+        <w:b/>
+        <w:bCs/>
+        <w:noProof/>
+      </w:rPr>
+      <w:fldChar w:fldCharType="end"/>
+    </w:r>
   </w:p>
 </w:hdr>
 </file>
@@ -3083,6 +3838,119 @@
     </w:lvl>
   </w:abstractNum>
   <w:abstractNum w:abstractNumId="30" w15:restartNumberingAfterBreak="0">
+    <w:nsid w:val="2F82456D"/>
+    <w:multiLevelType w:val="multilevel"/>
+    <w:tmpl w:val="74265304"/>
+    <w:lvl w:ilvl="0">
+      <w:start w:val="1"/>
+      <w:numFmt w:val="decimal"/>
+      <w:lvlText w:val="%1"/>
+      <w:lvlJc w:val="left"/>
+      <w:pPr>
+        <w:ind w:left="360" w:hanging="360"/>
+      </w:pPr>
+      <w:rPr>
+        <w:rFonts w:hint="default"/>
+      </w:rPr>
+    </w:lvl>
+    <w:lvl w:ilvl="1">
+      <w:start w:val="1"/>
+      <w:numFmt w:val="decimal"/>
+      <w:lvlText w:val="%1.%2"/>
+      <w:lvlJc w:val="left"/>
+      <w:pPr>
+        <w:ind w:left="605" w:hanging="360"/>
+      </w:pPr>
+      <w:rPr>
+        <w:rFonts w:hint="default"/>
+      </w:rPr>
+    </w:lvl>
+    <w:lvl w:ilvl="2">
+      <w:start w:val="1"/>
+      <w:numFmt w:val="decimal"/>
+      <w:lvlText w:val="%1.%2.%3"/>
+      <w:lvlJc w:val="left"/>
+      <w:pPr>
+        <w:ind w:left="1210" w:hanging="720"/>
+      </w:pPr>
+      <w:rPr>
+        <w:rFonts w:hint="default"/>
+      </w:rPr>
+    </w:lvl>
+    <w:lvl w:ilvl="3">
+      <w:start w:val="1"/>
+      <w:numFmt w:val="decimal"/>
+      <w:lvlText w:val="%1.%2.%3.%4"/>
+      <w:lvlJc w:val="left"/>
+      <w:pPr>
+        <w:ind w:left="1455" w:hanging="720"/>
+      </w:pPr>
+      <w:rPr>
+        <w:rFonts w:hint="default"/>
+      </w:rPr>
+    </w:lvl>
+    <w:lvl w:ilvl="4">
+      <w:start w:val="1"/>
+      <w:numFmt w:val="decimal"/>
+      <w:lvlText w:val="%1.%2.%3.%4.%5"/>
+      <w:lvlJc w:val="left"/>
+      <w:pPr>
+        <w:ind w:left="2060" w:hanging="1080"/>
+      </w:pPr>
+      <w:rPr>
+        <w:rFonts w:hint="default"/>
+      </w:rPr>
+    </w:lvl>
+    <w:lvl w:ilvl="5">
+      <w:start w:val="1"/>
+      <w:numFmt w:val="decimal"/>
+      <w:lvlText w:val="%1.%2.%3.%4.%5.%6"/>
+      <w:lvlJc w:val="left"/>
+      <w:pPr>
+        <w:ind w:left="2305" w:hanging="1080"/>
+      </w:pPr>
+      <w:rPr>
+        <w:rFonts w:hint="default"/>
+      </w:rPr>
+    </w:lvl>
+    <w:lvl w:ilvl="6">
+      <w:start w:val="1"/>
+      <w:numFmt w:val="decimal"/>
+      <w:lvlText w:val="%1.%2.%3.%4.%5.%6.%7"/>
+      <w:lvlJc w:val="left"/>
+      <w:pPr>
+        <w:ind w:left="2910" w:hanging="1440"/>
+      </w:pPr>
+      <w:rPr>
+        <w:rFonts w:hint="default"/>
+      </w:rPr>
+    </w:lvl>
+    <w:lvl w:ilvl="7">
+      <w:start w:val="1"/>
+      <w:numFmt w:val="decimal"/>
+      <w:lvlText w:val="%1.%2.%3.%4.%5.%6.%7.%8"/>
+      <w:lvlJc w:val="left"/>
+      <w:pPr>
+        <w:ind w:left="3155" w:hanging="1440"/>
+      </w:pPr>
+      <w:rPr>
+        <w:rFonts w:hint="default"/>
+      </w:rPr>
+    </w:lvl>
+    <w:lvl w:ilvl="8">
+      <w:start w:val="1"/>
+      <w:numFmt w:val="decimal"/>
+      <w:lvlText w:val="%1.%2.%3.%4.%5.%6.%7.%8.%9"/>
+      <w:lvlJc w:val="left"/>
+      <w:pPr>
+        <w:ind w:left="3400" w:hanging="1440"/>
+      </w:pPr>
+      <w:rPr>
+        <w:rFonts w:hint="default"/>
+      </w:rPr>
+    </w:lvl>
+  </w:abstractNum>
+  <w:abstractNum w:abstractNumId="31" w15:restartNumberingAfterBreak="0">
     <w:nsid w:val="342816D2"/>
     <w:multiLevelType w:val="hybridMultilevel"/>
     <w:tmpl w:val="5BA42948"/>
@@ -3168,7 +4036,7 @@
       </w:pPr>
     </w:lvl>
   </w:abstractNum>
-  <w:abstractNum w:abstractNumId="31" w15:restartNumberingAfterBreak="0">
+  <w:abstractNum w:abstractNumId="32" w15:restartNumberingAfterBreak="0">
     <w:nsid w:val="34FA23E4"/>
     <w:multiLevelType w:val="hybridMultilevel"/>
     <w:tmpl w:val="87E4DE48"/>
@@ -3257,7 +4125,7 @@
       </w:pPr>
     </w:lvl>
   </w:abstractNum>
-  <w:abstractNum w:abstractNumId="32" w15:restartNumberingAfterBreak="0">
+  <w:abstractNum w:abstractNumId="33" w15:restartNumberingAfterBreak="0">
     <w:nsid w:val="373E7510"/>
     <w:multiLevelType w:val="hybridMultilevel"/>
     <w:tmpl w:val="74682816"/>
@@ -3343,7 +4211,7 @@
       </w:pPr>
     </w:lvl>
   </w:abstractNum>
-  <w:abstractNum w:abstractNumId="33" w15:restartNumberingAfterBreak="0">
+  <w:abstractNum w:abstractNumId="34" w15:restartNumberingAfterBreak="0">
     <w:nsid w:val="37574001"/>
     <w:multiLevelType w:val="hybridMultilevel"/>
     <w:tmpl w:val="340299C8"/>
@@ -3432,7 +4300,7 @@
       </w:pPr>
     </w:lvl>
   </w:abstractNum>
-  <w:abstractNum w:abstractNumId="34" w15:restartNumberingAfterBreak="0">
+  <w:abstractNum w:abstractNumId="35" w15:restartNumberingAfterBreak="0">
     <w:nsid w:val="3FE165BD"/>
     <w:multiLevelType w:val="hybridMultilevel"/>
     <w:tmpl w:val="8D7C4BF8"/>
@@ -3521,7 +4389,7 @@
       </w:pPr>
     </w:lvl>
   </w:abstractNum>
-  <w:abstractNum w:abstractNumId="35" w15:restartNumberingAfterBreak="0">
+  <w:abstractNum w:abstractNumId="36" w15:restartNumberingAfterBreak="0">
     <w:nsid w:val="3FEF71CF"/>
     <w:multiLevelType w:val="hybridMultilevel"/>
     <w:tmpl w:val="B838E006"/>
@@ -3610,7 +4478,7 @@
       </w:pPr>
     </w:lvl>
   </w:abstractNum>
-  <w:abstractNum w:abstractNumId="36" w15:restartNumberingAfterBreak="0">
+  <w:abstractNum w:abstractNumId="37" w15:restartNumberingAfterBreak="0">
     <w:nsid w:val="4060553E"/>
     <w:multiLevelType w:val="hybridMultilevel"/>
     <w:tmpl w:val="04C69F5A"/>
@@ -3699,7 +4567,7 @@
       </w:pPr>
     </w:lvl>
   </w:abstractNum>
-  <w:abstractNum w:abstractNumId="37" w15:restartNumberingAfterBreak="0">
+  <w:abstractNum w:abstractNumId="38" w15:restartNumberingAfterBreak="0">
     <w:nsid w:val="41052991"/>
     <w:multiLevelType w:val="hybridMultilevel"/>
     <w:tmpl w:val="373E9958"/>
@@ -3785,7 +4653,7 @@
       </w:pPr>
     </w:lvl>
   </w:abstractNum>
-  <w:abstractNum w:abstractNumId="38" w15:restartNumberingAfterBreak="0">
+  <w:abstractNum w:abstractNumId="39" w15:restartNumberingAfterBreak="0">
     <w:nsid w:val="46D52413"/>
     <w:multiLevelType w:val="hybridMultilevel"/>
     <w:tmpl w:val="D390BC94"/>
@@ -3874,7 +4742,7 @@
       </w:pPr>
     </w:lvl>
   </w:abstractNum>
-  <w:abstractNum w:abstractNumId="39" w15:restartNumberingAfterBreak="0">
+  <w:abstractNum w:abstractNumId="40" w15:restartNumberingAfterBreak="0">
     <w:nsid w:val="4DE87240"/>
     <w:multiLevelType w:val="hybridMultilevel"/>
     <w:tmpl w:val="A7AC0846"/>
@@ -3987,7 +4855,7 @@
       </w:rPr>
     </w:lvl>
   </w:abstractNum>
-  <w:abstractNum w:abstractNumId="40" w15:restartNumberingAfterBreak="0">
+  <w:abstractNum w:abstractNumId="41" w15:restartNumberingAfterBreak="0">
     <w:nsid w:val="4F9A7A0F"/>
     <w:multiLevelType w:val="hybridMultilevel"/>
     <w:tmpl w:val="EE3AD038"/>
@@ -4100,7 +4968,7 @@
       </w:rPr>
     </w:lvl>
   </w:abstractNum>
-  <w:abstractNum w:abstractNumId="41" w15:restartNumberingAfterBreak="0">
+  <w:abstractNum w:abstractNumId="42" w15:restartNumberingAfterBreak="0">
     <w:nsid w:val="50103858"/>
     <w:multiLevelType w:val="hybridMultilevel"/>
     <w:tmpl w:val="79CCE876"/>
@@ -4189,7 +5057,7 @@
       </w:pPr>
     </w:lvl>
   </w:abstractNum>
-  <w:abstractNum w:abstractNumId="42" w15:restartNumberingAfterBreak="0">
+  <w:abstractNum w:abstractNumId="43" w15:restartNumberingAfterBreak="0">
     <w:nsid w:val="509B1931"/>
     <w:multiLevelType w:val="hybridMultilevel"/>
     <w:tmpl w:val="A9082AA6"/>
@@ -4278,7 +5146,7 @@
       </w:pPr>
     </w:lvl>
   </w:abstractNum>
-  <w:abstractNum w:abstractNumId="43" w15:restartNumberingAfterBreak="0">
+  <w:abstractNum w:abstractNumId="44" w15:restartNumberingAfterBreak="0">
     <w:nsid w:val="53441962"/>
     <w:multiLevelType w:val="hybridMultilevel"/>
     <w:tmpl w:val="174E7292"/>
@@ -4391,7 +5259,7 @@
       </w:rPr>
     </w:lvl>
   </w:abstractNum>
-  <w:abstractNum w:abstractNumId="44" w15:restartNumberingAfterBreak="0">
+  <w:abstractNum w:abstractNumId="45" w15:restartNumberingAfterBreak="0">
     <w:nsid w:val="53647A56"/>
     <w:multiLevelType w:val="hybridMultilevel"/>
     <w:tmpl w:val="257A419A"/>
@@ -4504,7 +5372,7 @@
       </w:rPr>
     </w:lvl>
   </w:abstractNum>
-  <w:abstractNum w:abstractNumId="45" w15:restartNumberingAfterBreak="0">
+  <w:abstractNum w:abstractNumId="46" w15:restartNumberingAfterBreak="0">
     <w:nsid w:val="55EC0321"/>
     <w:multiLevelType w:val="hybridMultilevel"/>
     <w:tmpl w:val="5B38E2CE"/>
@@ -4617,7 +5485,7 @@
       </w:rPr>
     </w:lvl>
   </w:abstractNum>
-  <w:abstractNum w:abstractNumId="46" w15:restartNumberingAfterBreak="0">
+  <w:abstractNum w:abstractNumId="47" w15:restartNumberingAfterBreak="0">
     <w:nsid w:val="57A76768"/>
     <w:multiLevelType w:val="hybridMultilevel"/>
     <w:tmpl w:val="A81482F6"/>
@@ -4703,7 +5571,96 @@
       </w:pPr>
     </w:lvl>
   </w:abstractNum>
-  <w:abstractNum w:abstractNumId="47" w15:restartNumberingAfterBreak="0">
+  <w:abstractNum w:abstractNumId="48" w15:restartNumberingAfterBreak="0">
+    <w:nsid w:val="57E955C2"/>
+    <w:multiLevelType w:val="hybridMultilevel"/>
+    <w:tmpl w:val="95A2D0E2"/>
+    <w:lvl w:ilvl="0" w:tplc="0409000F">
+      <w:start w:val="1"/>
+      <w:numFmt w:val="decimal"/>
+      <w:lvlText w:val="%1."/>
+      <w:lvlJc w:val="left"/>
+      <w:pPr>
+        <w:ind w:left="720" w:hanging="360"/>
+      </w:pPr>
+      <w:rPr>
+        <w:rFonts w:hint="default"/>
+      </w:rPr>
+    </w:lvl>
+    <w:lvl w:ilvl="1" w:tplc="04090019" w:tentative="1">
+      <w:start w:val="1"/>
+      <w:numFmt w:val="lowerLetter"/>
+      <w:lvlText w:val="%2."/>
+      <w:lvlJc w:val="left"/>
+      <w:pPr>
+        <w:ind w:left="1440" w:hanging="360"/>
+      </w:pPr>
+    </w:lvl>
+    <w:lvl w:ilvl="2" w:tplc="0409001B" w:tentative="1">
+      <w:start w:val="1"/>
+      <w:numFmt w:val="lowerRoman"/>
+      <w:lvlText w:val="%3."/>
+      <w:lvlJc w:val="right"/>
+      <w:pPr>
+        <w:ind w:left="2160" w:hanging="180"/>
+      </w:pPr>
+    </w:lvl>
+    <w:lvl w:ilvl="3" w:tplc="0409000F" w:tentative="1">
+      <w:start w:val="1"/>
+      <w:numFmt w:val="decimal"/>
+      <w:lvlText w:val="%4."/>
+      <w:lvlJc w:val="left"/>
+      <w:pPr>
+        <w:ind w:left="2880" w:hanging="360"/>
+      </w:pPr>
+    </w:lvl>
+    <w:lvl w:ilvl="4" w:tplc="04090019" w:tentative="1">
+      <w:start w:val="1"/>
+      <w:numFmt w:val="lowerLetter"/>
+      <w:lvlText w:val="%5."/>
+      <w:lvlJc w:val="left"/>
+      <w:pPr>
+        <w:ind w:left="3600" w:hanging="360"/>
+      </w:pPr>
+    </w:lvl>
+    <w:lvl w:ilvl="5" w:tplc="0409001B" w:tentative="1">
+      <w:start w:val="1"/>
+      <w:numFmt w:val="lowerRoman"/>
+      <w:lvlText w:val="%6."/>
+      <w:lvlJc w:val="right"/>
+      <w:pPr>
+        <w:ind w:left="4320" w:hanging="180"/>
+      </w:pPr>
+    </w:lvl>
+    <w:lvl w:ilvl="6" w:tplc="0409000F" w:tentative="1">
+      <w:start w:val="1"/>
+      <w:numFmt w:val="decimal"/>
+      <w:lvlText w:val="%7."/>
+      <w:lvlJc w:val="left"/>
+      <w:pPr>
+        <w:ind w:left="5040" w:hanging="360"/>
+      </w:pPr>
+    </w:lvl>
+    <w:lvl w:ilvl="7" w:tplc="04090019" w:tentative="1">
+      <w:start w:val="1"/>
+      <w:numFmt w:val="lowerLetter"/>
+      <w:lvlText w:val="%8."/>
+      <w:lvlJc w:val="left"/>
+      <w:pPr>
+        <w:ind w:left="5760" w:hanging="360"/>
+      </w:pPr>
+    </w:lvl>
+    <w:lvl w:ilvl="8" w:tplc="0409001B" w:tentative="1">
+      <w:start w:val="1"/>
+      <w:numFmt w:val="lowerRoman"/>
+      <w:lvlText w:val="%9."/>
+      <w:lvlJc w:val="right"/>
+      <w:pPr>
+        <w:ind w:left="6480" w:hanging="180"/>
+      </w:pPr>
+    </w:lvl>
+  </w:abstractNum>
+  <w:abstractNum w:abstractNumId="49" w15:restartNumberingAfterBreak="0">
     <w:nsid w:val="58894EEA"/>
     <w:multiLevelType w:val="hybridMultilevel"/>
     <w:tmpl w:val="7222230A"/>
@@ -4816,7 +5773,7 @@
       </w:rPr>
     </w:lvl>
   </w:abstractNum>
-  <w:abstractNum w:abstractNumId="48" w15:restartNumberingAfterBreak="0">
+  <w:abstractNum w:abstractNumId="50" w15:restartNumberingAfterBreak="0">
     <w:nsid w:val="5AEF5D89"/>
     <w:multiLevelType w:val="hybridMultilevel"/>
     <w:tmpl w:val="51266E82"/>
@@ -4929,7 +5886,7 @@
       </w:rPr>
     </w:lvl>
   </w:abstractNum>
-  <w:abstractNum w:abstractNumId="49" w15:restartNumberingAfterBreak="0">
+  <w:abstractNum w:abstractNumId="51" w15:restartNumberingAfterBreak="0">
     <w:nsid w:val="5BA648A7"/>
     <w:multiLevelType w:val="hybridMultilevel"/>
     <w:tmpl w:val="F290181E"/>
@@ -5018,7 +5975,7 @@
       </w:pPr>
     </w:lvl>
   </w:abstractNum>
-  <w:abstractNum w:abstractNumId="50" w15:restartNumberingAfterBreak="0">
+  <w:abstractNum w:abstractNumId="52" w15:restartNumberingAfterBreak="0">
     <w:nsid w:val="5DC92FF9"/>
     <w:multiLevelType w:val="hybridMultilevel"/>
     <w:tmpl w:val="51660ABA"/>
@@ -5104,7 +6061,7 @@
       </w:pPr>
     </w:lvl>
   </w:abstractNum>
-  <w:abstractNum w:abstractNumId="51" w15:restartNumberingAfterBreak="0">
+  <w:abstractNum w:abstractNumId="53" w15:restartNumberingAfterBreak="0">
     <w:nsid w:val="623B302E"/>
     <w:multiLevelType w:val="hybridMultilevel"/>
     <w:tmpl w:val="23BC5766"/>
@@ -5190,7 +6147,7 @@
       </w:pPr>
     </w:lvl>
   </w:abstractNum>
-  <w:abstractNum w:abstractNumId="52" w15:restartNumberingAfterBreak="0">
+  <w:abstractNum w:abstractNumId="54" w15:restartNumberingAfterBreak="0">
     <w:nsid w:val="6489352D"/>
     <w:multiLevelType w:val="hybridMultilevel"/>
     <w:tmpl w:val="90C8C744"/>
@@ -5303,7 +6260,7 @@
       </w:rPr>
     </w:lvl>
   </w:abstractNum>
-  <w:abstractNum w:abstractNumId="53" w15:restartNumberingAfterBreak="0">
+  <w:abstractNum w:abstractNumId="55" w15:restartNumberingAfterBreak="0">
     <w:nsid w:val="67FA30A5"/>
     <w:multiLevelType w:val="hybridMultilevel"/>
     <w:tmpl w:val="B3A093FC"/>
@@ -5389,7 +6346,7 @@
       </w:pPr>
     </w:lvl>
   </w:abstractNum>
-  <w:abstractNum w:abstractNumId="54" w15:restartNumberingAfterBreak="0">
+  <w:abstractNum w:abstractNumId="56" w15:restartNumberingAfterBreak="0">
     <w:nsid w:val="689445BA"/>
     <w:multiLevelType w:val="hybridMultilevel"/>
     <w:tmpl w:val="C5D0383E"/>
@@ -5475,7 +6432,7 @@
       </w:pPr>
     </w:lvl>
   </w:abstractNum>
-  <w:abstractNum w:abstractNumId="55" w15:restartNumberingAfterBreak="0">
+  <w:abstractNum w:abstractNumId="57" w15:restartNumberingAfterBreak="0">
     <w:nsid w:val="69344FF1"/>
     <w:multiLevelType w:val="hybridMultilevel"/>
     <w:tmpl w:val="8F7C0024"/>
@@ -5561,7 +6518,7 @@
       </w:pPr>
     </w:lvl>
   </w:abstractNum>
-  <w:abstractNum w:abstractNumId="56" w15:restartNumberingAfterBreak="0">
+  <w:abstractNum w:abstractNumId="58" w15:restartNumberingAfterBreak="0">
     <w:nsid w:val="6B597292"/>
     <w:multiLevelType w:val="hybridMultilevel"/>
     <w:tmpl w:val="8180A57A"/>
@@ -5674,7 +6631,7 @@
       </w:rPr>
     </w:lvl>
   </w:abstractNum>
-  <w:abstractNum w:abstractNumId="57" w15:restartNumberingAfterBreak="0">
+  <w:abstractNum w:abstractNumId="59" w15:restartNumberingAfterBreak="0">
     <w:nsid w:val="6BC06F0D"/>
     <w:multiLevelType w:val="hybridMultilevel"/>
     <w:tmpl w:val="3B48814E"/>
@@ -5760,7 +6717,7 @@
       </w:pPr>
     </w:lvl>
   </w:abstractNum>
-  <w:abstractNum w:abstractNumId="58" w15:restartNumberingAfterBreak="0">
+  <w:abstractNum w:abstractNumId="60" w15:restartNumberingAfterBreak="0">
     <w:nsid w:val="6D077DB8"/>
     <w:multiLevelType w:val="hybridMultilevel"/>
     <w:tmpl w:val="ABAEE760"/>
@@ -5849,7 +6806,7 @@
       </w:pPr>
     </w:lvl>
   </w:abstractNum>
-  <w:abstractNum w:abstractNumId="59" w15:restartNumberingAfterBreak="0">
+  <w:abstractNum w:abstractNumId="61" w15:restartNumberingAfterBreak="0">
     <w:nsid w:val="6D14725C"/>
     <w:multiLevelType w:val="hybridMultilevel"/>
     <w:tmpl w:val="CBBECF00"/>
@@ -5935,7 +6892,7 @@
       </w:pPr>
     </w:lvl>
   </w:abstractNum>
-  <w:abstractNum w:abstractNumId="60" w15:restartNumberingAfterBreak="0">
+  <w:abstractNum w:abstractNumId="62" w15:restartNumberingAfterBreak="0">
     <w:nsid w:val="6DA75D0C"/>
     <w:multiLevelType w:val="hybridMultilevel"/>
     <w:tmpl w:val="B9384D40"/>
@@ -6024,7 +6981,7 @@
       </w:pPr>
     </w:lvl>
   </w:abstractNum>
-  <w:abstractNum w:abstractNumId="61" w15:restartNumberingAfterBreak="0">
+  <w:abstractNum w:abstractNumId="63" w15:restartNumberingAfterBreak="0">
     <w:nsid w:val="70C804DC"/>
     <w:multiLevelType w:val="singleLevel"/>
     <w:tmpl w:val="B76E64D4"/>
@@ -6041,7 +6998,7 @@
       </w:rPr>
     </w:lvl>
   </w:abstractNum>
-  <w:abstractNum w:abstractNumId="62" w15:restartNumberingAfterBreak="0">
+  <w:abstractNum w:abstractNumId="64" w15:restartNumberingAfterBreak="0">
     <w:nsid w:val="72D47F99"/>
     <w:multiLevelType w:val="hybridMultilevel"/>
     <w:tmpl w:val="A69657DC"/>
@@ -6130,7 +7087,7 @@
       </w:pPr>
     </w:lvl>
   </w:abstractNum>
-  <w:abstractNum w:abstractNumId="63" w15:restartNumberingAfterBreak="0">
+  <w:abstractNum w:abstractNumId="65" w15:restartNumberingAfterBreak="0">
     <w:nsid w:val="73752CBC"/>
     <w:multiLevelType w:val="hybridMultilevel"/>
     <w:tmpl w:val="AB543686"/>
@@ -6216,7 +7173,7 @@
       </w:pPr>
     </w:lvl>
   </w:abstractNum>
-  <w:abstractNum w:abstractNumId="64" w15:restartNumberingAfterBreak="0">
+  <w:abstractNum w:abstractNumId="66" w15:restartNumberingAfterBreak="0">
     <w:nsid w:val="76207FE3"/>
     <w:multiLevelType w:val="hybridMultilevel"/>
     <w:tmpl w:val="0F5A5E82"/>
@@ -6329,7 +7286,7 @@
       </w:rPr>
     </w:lvl>
   </w:abstractNum>
-  <w:abstractNum w:abstractNumId="65" w15:restartNumberingAfterBreak="0">
+  <w:abstractNum w:abstractNumId="67" w15:restartNumberingAfterBreak="0">
     <w:nsid w:val="79E10928"/>
     <w:multiLevelType w:val="hybridMultilevel"/>
     <w:tmpl w:val="074C728A"/>
@@ -6415,7 +7372,7 @@
       </w:pPr>
     </w:lvl>
   </w:abstractNum>
-  <w:abstractNum w:abstractNumId="66" w15:restartNumberingAfterBreak="0">
+  <w:abstractNum w:abstractNumId="68" w15:restartNumberingAfterBreak="0">
     <w:nsid w:val="7A0847B6"/>
     <w:multiLevelType w:val="hybridMultilevel"/>
     <w:tmpl w:val="91AAD152"/>
@@ -6504,7 +7461,7 @@
       </w:pPr>
     </w:lvl>
   </w:abstractNum>
-  <w:abstractNum w:abstractNumId="67" w15:restartNumberingAfterBreak="0">
+  <w:abstractNum w:abstractNumId="69" w15:restartNumberingAfterBreak="0">
     <w:nsid w:val="7AAE3F4F"/>
     <w:multiLevelType w:val="hybridMultilevel"/>
     <w:tmpl w:val="626C64E8"/>
@@ -6593,7 +7550,7 @@
       </w:pPr>
     </w:lvl>
   </w:abstractNum>
-  <w:abstractNum w:abstractNumId="68" w15:restartNumberingAfterBreak="0">
+  <w:abstractNum w:abstractNumId="70" w15:restartNumberingAfterBreak="0">
     <w:nsid w:val="7AF84DA2"/>
     <w:multiLevelType w:val="multilevel"/>
     <w:tmpl w:val="41B41634"/>
@@ -6698,67 +7655,67 @@
     </w:lvl>
   </w:abstractNum>
   <w:num w:numId="1">
-    <w:abstractNumId w:val="61"/>
+    <w:abstractNumId w:val="63"/>
   </w:num>
   <w:num w:numId="2">
-    <w:abstractNumId w:val="68"/>
+    <w:abstractNumId w:val="70"/>
   </w:num>
   <w:num w:numId="3">
-    <w:abstractNumId w:val="37"/>
+    <w:abstractNumId w:val="38"/>
   </w:num>
   <w:num w:numId="4">
-    <w:abstractNumId w:val="31"/>
+    <w:abstractNumId w:val="32"/>
   </w:num>
   <w:num w:numId="5">
     <w:abstractNumId w:val="4"/>
   </w:num>
   <w:num w:numId="6">
-    <w:abstractNumId w:val="54"/>
+    <w:abstractNumId w:val="56"/>
   </w:num>
   <w:num w:numId="7">
     <w:abstractNumId w:val="28"/>
   </w:num>
   <w:num w:numId="8">
-    <w:abstractNumId w:val="62"/>
+    <w:abstractNumId w:val="64"/>
   </w:num>
   <w:num w:numId="9">
     <w:abstractNumId w:val="11"/>
   </w:num>
   <w:num w:numId="10">
-    <w:abstractNumId w:val="41"/>
+    <w:abstractNumId w:val="42"/>
   </w:num>
   <w:num w:numId="11">
-    <w:abstractNumId w:val="36"/>
+    <w:abstractNumId w:val="37"/>
   </w:num>
   <w:num w:numId="12">
-    <w:abstractNumId w:val="33"/>
+    <w:abstractNumId w:val="34"/>
   </w:num>
   <w:num w:numId="13">
-    <w:abstractNumId w:val="42"/>
+    <w:abstractNumId w:val="43"/>
   </w:num>
   <w:num w:numId="14">
-    <w:abstractNumId w:val="49"/>
+    <w:abstractNumId w:val="51"/>
   </w:num>
   <w:num w:numId="15">
-    <w:abstractNumId w:val="34"/>
+    <w:abstractNumId w:val="35"/>
   </w:num>
   <w:num w:numId="16">
     <w:abstractNumId w:val="21"/>
   </w:num>
   <w:num w:numId="17">
-    <w:abstractNumId w:val="55"/>
+    <w:abstractNumId w:val="57"/>
   </w:num>
   <w:num w:numId="18">
-    <w:abstractNumId w:val="38"/>
+    <w:abstractNumId w:val="39"/>
   </w:num>
   <w:num w:numId="19">
-    <w:abstractNumId w:val="60"/>
+    <w:abstractNumId w:val="62"/>
   </w:num>
   <w:num w:numId="20">
     <w:abstractNumId w:val="29"/>
   </w:num>
   <w:num w:numId="21">
-    <w:abstractNumId w:val="58"/>
+    <w:abstractNumId w:val="60"/>
   </w:num>
   <w:num w:numId="22">
     <w:abstractNumId w:val="9"/>
@@ -6767,16 +7724,16 @@
     <w:abstractNumId w:val="13"/>
   </w:num>
   <w:num w:numId="24">
-    <w:abstractNumId w:val="67"/>
+    <w:abstractNumId w:val="69"/>
   </w:num>
   <w:num w:numId="25">
     <w:abstractNumId w:val="24"/>
   </w:num>
   <w:num w:numId="26">
-    <w:abstractNumId w:val="35"/>
+    <w:abstractNumId w:val="36"/>
   </w:num>
   <w:num w:numId="27">
-    <w:abstractNumId w:val="59"/>
+    <w:abstractNumId w:val="61"/>
   </w:num>
   <w:num w:numId="28">
     <w:abstractNumId w:val="17"/>
@@ -6785,16 +7742,16 @@
     <w:abstractNumId w:val="18"/>
   </w:num>
   <w:num w:numId="30">
-    <w:abstractNumId w:val="66"/>
+    <w:abstractNumId w:val="68"/>
   </w:num>
   <w:num w:numId="31">
     <w:abstractNumId w:val="16"/>
   </w:num>
   <w:num w:numId="32">
-    <w:abstractNumId w:val="50"/>
+    <w:abstractNumId w:val="52"/>
   </w:num>
   <w:num w:numId="33">
-    <w:abstractNumId w:val="53"/>
+    <w:abstractNumId w:val="55"/>
   </w:num>
   <w:num w:numId="34">
     <w:abstractNumId w:val="26"/>
@@ -6809,13 +7766,13 @@
     <w:abstractNumId w:val="22"/>
   </w:num>
   <w:num w:numId="38">
-    <w:abstractNumId w:val="51"/>
+    <w:abstractNumId w:val="53"/>
   </w:num>
   <w:num w:numId="39">
     <w:abstractNumId w:val="10"/>
   </w:num>
   <w:num w:numId="40">
-    <w:abstractNumId w:val="63"/>
+    <w:abstractNumId w:val="65"/>
     <w:lvlOverride w:ilvl="0">
       <w:startOverride w:val="1"/>
     </w:lvlOverride>
@@ -6845,7 +7802,7 @@
     </w:lvlOverride>
   </w:num>
   <w:num w:numId="41">
-    <w:abstractNumId w:val="46"/>
+    <w:abstractNumId w:val="47"/>
     <w:lvlOverride w:ilvl="0">
       <w:startOverride w:val="1"/>
     </w:lvlOverride>
@@ -6911,7 +7868,7 @@
     <w:abstractNumId w:val="3"/>
   </w:num>
   <w:num w:numId="45">
-    <w:abstractNumId w:val="32"/>
+    <w:abstractNumId w:val="33"/>
   </w:num>
   <w:num w:numId="46">
     <w:abstractNumId w:val="7"/>
@@ -6947,19 +7904,19 @@
     <w:abstractNumId w:val="0"/>
   </w:num>
   <w:num w:numId="48">
-    <w:abstractNumId w:val="30"/>
+    <w:abstractNumId w:val="31"/>
   </w:num>
   <w:num w:numId="49">
     <w:abstractNumId w:val="8"/>
   </w:num>
   <w:num w:numId="50">
-    <w:abstractNumId w:val="44"/>
+    <w:abstractNumId w:val="45"/>
   </w:num>
   <w:num w:numId="51">
     <w:abstractNumId w:val="25"/>
   </w:num>
   <w:num w:numId="52">
-    <w:abstractNumId w:val="57"/>
+    <w:abstractNumId w:val="59"/>
   </w:num>
   <w:num w:numId="53">
     <w:abstractNumId w:val="20"/>
@@ -6968,22 +7925,22 @@
     <w:abstractNumId w:val="6"/>
   </w:num>
   <w:num w:numId="55">
-    <w:abstractNumId w:val="65"/>
+    <w:abstractNumId w:val="67"/>
   </w:num>
   <w:num w:numId="56">
-    <w:abstractNumId w:val="40"/>
+    <w:abstractNumId w:val="41"/>
   </w:num>
   <w:num w:numId="57">
-    <w:abstractNumId w:val="43"/>
+    <w:abstractNumId w:val="44"/>
   </w:num>
   <w:num w:numId="58">
-    <w:abstractNumId w:val="64"/>
+    <w:abstractNumId w:val="66"/>
   </w:num>
   <w:num w:numId="59">
     <w:abstractNumId w:val="1"/>
   </w:num>
   <w:num w:numId="60">
-    <w:abstractNumId w:val="52"/>
+    <w:abstractNumId w:val="54"/>
   </w:num>
   <w:num w:numId="61">
     <w:abstractNumId w:val="5"/>
@@ -6992,13 +7949,13 @@
     <w:abstractNumId w:val="19"/>
   </w:num>
   <w:num w:numId="63">
-    <w:abstractNumId w:val="39"/>
+    <w:abstractNumId w:val="40"/>
   </w:num>
   <w:num w:numId="64">
-    <w:abstractNumId w:val="45"/>
+    <w:abstractNumId w:val="46"/>
   </w:num>
   <w:num w:numId="65">
-    <w:abstractNumId w:val="48"/>
+    <w:abstractNumId w:val="50"/>
   </w:num>
   <w:num w:numId="66">
     <w:abstractNumId w:val="2"/>
@@ -7007,10 +7964,16 @@
     <w:abstractNumId w:val="12"/>
   </w:num>
   <w:num w:numId="68">
-    <w:abstractNumId w:val="56"/>
+    <w:abstractNumId w:val="58"/>
   </w:num>
   <w:num w:numId="69">
-    <w:abstractNumId w:val="47"/>
+    <w:abstractNumId w:val="49"/>
+  </w:num>
+  <w:num w:numId="70">
+    <w:abstractNumId w:val="48"/>
+  </w:num>
+  <w:num w:numId="71">
+    <w:abstractNumId w:val="30"/>
   </w:num>
   <w:numIdMacAtCleanup w:val="69"/>
 </w:numbering>
@@ -7851,13 +8814,14 @@
     <w:autoRedefine/>
     <w:uiPriority w:val="39"/>
     <w:qFormat/>
-    <w:rsid w:val="008B7794"/>
+    <w:rsid w:val="00037B63"/>
     <w:pPr>
       <w:spacing w:before="120"/>
     </w:pPr>
     <w:rPr>
       <w:b/>
       <w:bCs/>
+      <w:sz w:val="20"/>
     </w:rPr>
   </w:style>
   <w:style w:type="paragraph" w:styleId="TOC2">
@@ -7868,16 +8832,17 @@
     <w:autoRedefine/>
     <w:uiPriority w:val="39"/>
     <w:qFormat/>
-    <w:rsid w:val="008B7794"/>
+    <w:rsid w:val="00037B63"/>
     <w:pPr>
       <w:tabs>
         <w:tab w:val="right" w:leader="dot" w:pos="9926"/>
       </w:tabs>
-      <w:spacing w:after="0"/>
-      <w:ind w:left="240"/>
+      <w:spacing w:before="80" w:after="0"/>
+      <w:ind w:left="245"/>
     </w:pPr>
     <w:rPr>
       <w:noProof/>
+      <w:sz w:val="20"/>
     </w:rPr>
   </w:style>
   <w:style w:type="paragraph" w:styleId="TOC3">
@@ -7888,13 +8853,14 @@
     <w:autoRedefine/>
     <w:uiPriority w:val="39"/>
     <w:qFormat/>
-    <w:rsid w:val="008B7794"/>
+    <w:rsid w:val="00037B63"/>
     <w:pPr>
       <w:spacing w:after="0"/>
       <w:ind w:left="480"/>
     </w:pPr>
     <w:rPr>
       <w:iCs/>
+      <w:sz w:val="20"/>
     </w:rPr>
   </w:style>
   <w:style w:type="character" w:styleId="CommentReference">
@@ -7954,12 +8920,13 @@
     <w:autoRedefine/>
     <w:uiPriority w:val="39"/>
     <w:qFormat/>
-    <w:rsid w:val="008B7794"/>
+    <w:rsid w:val="00037B63"/>
     <w:pPr>
       <w:spacing w:after="0"/>
       <w:ind w:left="720"/>
     </w:pPr>
     <w:rPr>
+      <w:sz w:val="20"/>
       <w:szCs w:val="21"/>
     </w:rPr>
   </w:style>
@@ -8036,10 +9003,9 @@
     <w:name w:val="Subtitle"/>
     <w:aliases w:val="Subtitle#"/>
     <w:basedOn w:val="Text"/>
-    <w:rsid w:val="008B7794"/>
+    <w:rsid w:val="00037B63"/>
     <w:pPr>
       <w:spacing w:after="60"/>
-      <w:outlineLvl w:val="1"/>
     </w:pPr>
     <w:rPr>
       <w:rFonts w:cs="Arial"/>
@@ -8052,14 +9018,13 @@
     <w:name w:val="Title"/>
     <w:aliases w:val="Title#"/>
     <w:basedOn w:val="Text"/>
-    <w:rsid w:val="008B7794"/>
+    <w:rsid w:val="00037B63"/>
     <w:pPr>
       <w:pBdr>
         <w:top w:val="threeDEmboss" w:sz="24" w:space="1" w:color="auto"/>
         <w:bottom w:val="threeDEngrave" w:sz="24" w:space="1" w:color="auto"/>
       </w:pBdr>
       <w:spacing w:before="240" w:after="60"/>
-      <w:outlineLvl w:val="0"/>
     </w:pPr>
     <w:rPr>
       <w:rFonts w:ascii="Cambria" w:hAnsi="Cambria" w:cs="Arial"/>
@@ -8869,6 +9834,27 @@
 </file>
 
 <file path=customXml/item1.xml><?xml version="1.0" encoding="utf-8"?>
+<?mso-contentType ?>
+<FormTemplates xmlns="http://schemas.microsoft.com/sharepoint/v3/contenttype/forms">
+  <Display>DocumentLibraryForm</Display>
+  <Edit>DocumentLibraryForm</Edit>
+  <New>DocumentLibraryForm</New>
+</FormTemplates>
+</file>
+
+<file path=customXml/item2.xml><?xml version="1.0" encoding="utf-8"?>
+<p:properties xmlns:p="http://schemas.microsoft.com/office/2006/metadata/properties" xmlns:xsi="http://www.w3.org/2001/XMLSchema-instance">
+  <documentManagement>
+    <_dlc_DocId xmlns="7566ee58-baa1-4cd7-a09e-b251a660c77d">AEZS3CYSKJT6-5-11593</_dlc_DocId>
+    <_dlc_DocIdUrl xmlns="7566ee58-baa1-4cd7-a09e-b251a660c77d">
+      <Url>http://devdiv/sites/docs/_layouts/DocIdRedir.aspx?ID=AEZS3CYSKJT6-5-11593</Url>
+      <Description>AEZS3CYSKJT6-5-11593</Description>
+    </_dlc_DocIdUrl>
+  </documentManagement>
+</p:properties>
+</file>
+
+<file path=customXml/item3.xml><?xml version="1.0" encoding="utf-8"?>
 <outs:outSpaceData xmlns:outs="http://schemas.microsoft.com/office/2009/outspace/metadata">
   <outs:relatedDates>
     <outs:relatedDate>
@@ -9012,7 +9998,7 @@
 </outs:outSpaceData>
 </file>
 
-<file path=customXml/item2.xml><?xml version="1.0" encoding="utf-8"?>
+<file path=customXml/item4.xml><?xml version="1.0" encoding="utf-8"?>
 <ct:contentTypeSchema xmlns:ct="http://schemas.microsoft.com/office/2006/metadata/contentType" xmlns:ma="http://schemas.microsoft.com/office/2006/metadata/properties/metaAttributes" ct:_="" ma:_="" ma:contentTypeName="Document" ma:contentTypeID="0x0101003833BC964D4BA745A687F59529EB781A" ma:contentTypeVersion="1" ma:contentTypeDescription="Create a new document." ma:contentTypeScope="" ma:versionID="2c82f5b31150f784f7ba8a27c9ffc128">
   <xsd:schema xmlns:xsd="http://www.w3.org/2001/XMLSchema" xmlns:xs="http://www.w3.org/2001/XMLSchema" xmlns:p="http://schemas.microsoft.com/office/2006/metadata/properties" xmlns:ns2="7566ee58-baa1-4cd7-a09e-b251a660c77d" targetNamespace="http://schemas.microsoft.com/office/2006/metadata/properties" ma:root="true" ma:fieldsID="6ac6cc619cf7e2dee534c609ec1857d2" ns2:_="">
     <xsd:import namespace="7566ee58-baa1-4cd7-a09e-b251a660c77d"/>
@@ -9157,7 +10143,7 @@
 </ct:contentTypeSchema>
 </file>
 
-<file path=customXml/item3.xml><?xml version="1.0" encoding="utf-8"?>
+<file path=customXml/item5.xml><?xml version="1.0" encoding="utf-8"?>
 <?mso-contentType ?>
 <spe:Receivers xmlns:spe="http://schemas.microsoft.com/sharepoint/events">
   <Receiver>
@@ -9203,32 +10189,28 @@
 </spe:Receivers>
 </file>
 
-<file path=customXml/item4.xml><?xml version="1.0" encoding="utf-8"?>
-<?mso-contentType ?>
-<FormTemplates xmlns="http://schemas.microsoft.com/sharepoint/v3/contenttype/forms">
-  <Display>DocumentLibraryForm</Display>
-  <Edit>DocumentLibraryForm</Edit>
-  <New>DocumentLibraryForm</New>
-</FormTemplates>
-</file>
-
-<file path=customXml/item5.xml><?xml version="1.0" encoding="utf-8"?>
-<p:properties xmlns:p="http://schemas.microsoft.com/office/2006/metadata/properties" xmlns:xsi="http://www.w3.org/2001/XMLSchema-instance">
-  <documentManagement>
-    <_dlc_DocId xmlns="7566ee58-baa1-4cd7-a09e-b251a660c77d">AEZS3CYSKJT6-5-11593</_dlc_DocId>
-    <_dlc_DocIdUrl xmlns="7566ee58-baa1-4cd7-a09e-b251a660c77d">
-      <Url>http://devdiv/sites/docs/_layouts/DocIdRedir.aspx?ID=AEZS3CYSKJT6-5-11593</Url>
-      <Description>AEZS3CYSKJT6-5-11593</Description>
-    </_dlc_DocIdUrl>
-  </documentManagement>
-</p:properties>
-</file>
-
 <file path=customXml/item6.xml><?xml version="1.0" encoding="utf-8"?>
 <b:Sources xmlns:b="http://schemas.openxmlformats.org/officeDocument/2006/bibliography" xmlns="http://schemas.openxmlformats.org/officeDocument/2006/bibliography" SelectedStyle=""/>
 </file>
 
 <file path=customXml/itemProps1.xml><?xml version="1.0" encoding="utf-8"?>
+<ds:datastoreItem xmlns:ds="http://schemas.openxmlformats.org/officeDocument/2006/customXml" ds:itemID="{5F7E0613-7F22-4F19-943E-EB5FC93EC306}">
+  <ds:schemaRefs>
+    <ds:schemaRef ds:uri="http://schemas.microsoft.com/sharepoint/v3/contenttype/forms"/>
+  </ds:schemaRefs>
+</ds:datastoreItem>
+</file>
+
+<file path=customXml/itemProps2.xml><?xml version="1.0" encoding="utf-8"?>
+<ds:datastoreItem xmlns:ds="http://schemas.openxmlformats.org/officeDocument/2006/customXml" ds:itemID="{2E37463F-4900-4DF7-93D5-2DE331F0BA76}">
+  <ds:schemaRefs>
+    <ds:schemaRef ds:uri="http://schemas.microsoft.com/office/2006/metadata/properties"/>
+    <ds:schemaRef ds:uri="7566ee58-baa1-4cd7-a09e-b251a660c77d"/>
+  </ds:schemaRefs>
+</ds:datastoreItem>
+</file>
+
+<file path=customXml/itemProps3.xml><?xml version="1.0" encoding="utf-8"?>
 <ds:datastoreItem xmlns:ds="http://schemas.openxmlformats.org/officeDocument/2006/customXml" ds:itemID="{DE6E02EE-5B55-46EE-801E-18B022259B8B}">
   <ds:schemaRefs>
     <ds:schemaRef ds:uri="http://schemas.microsoft.com/office/2009/outspace/metadata"/>
@@ -9236,7 +10218,7 @@
 </ds:datastoreItem>
 </file>
 
-<file path=customXml/itemProps2.xml><?xml version="1.0" encoding="utf-8"?>
+<file path=customXml/itemProps4.xml><?xml version="1.0" encoding="utf-8"?>
 <ds:datastoreItem xmlns:ds="http://schemas.openxmlformats.org/officeDocument/2006/customXml" ds:itemID="{BB996290-6EDA-4F04-AF2C-C6E42E03DC7F}">
   <ds:schemaRefs>
     <ds:schemaRef ds:uri="http://schemas.microsoft.com/office/2006/metadata/contentType"/>
@@ -9254,7 +10236,7 @@
 </ds:datastoreItem>
 </file>
 
-<file path=customXml/itemProps3.xml><?xml version="1.0" encoding="utf-8"?>
+<file path=customXml/itemProps5.xml><?xml version="1.0" encoding="utf-8"?>
 <ds:datastoreItem xmlns:ds="http://schemas.openxmlformats.org/officeDocument/2006/customXml" ds:itemID="{336AD0E4-6EE5-4145-8577-A81CAC1AAD59}">
   <ds:schemaRefs>
     <ds:schemaRef ds:uri="http://schemas.microsoft.com/sharepoint/events"/>
@@ -9262,25 +10244,8 @@
 </ds:datastoreItem>
 </file>
 
-<file path=customXml/itemProps4.xml><?xml version="1.0" encoding="utf-8"?>
-<ds:datastoreItem xmlns:ds="http://schemas.openxmlformats.org/officeDocument/2006/customXml" ds:itemID="{5F7E0613-7F22-4F19-943E-EB5FC93EC306}">
-  <ds:schemaRefs>
-    <ds:schemaRef ds:uri="http://schemas.microsoft.com/sharepoint/v3/contenttype/forms"/>
-  </ds:schemaRefs>
-</ds:datastoreItem>
-</file>
-
-<file path=customXml/itemProps5.xml><?xml version="1.0" encoding="utf-8"?>
-<ds:datastoreItem xmlns:ds="http://schemas.openxmlformats.org/officeDocument/2006/customXml" ds:itemID="{2E37463F-4900-4DF7-93D5-2DE331F0BA76}">
-  <ds:schemaRefs>
-    <ds:schemaRef ds:uri="http://schemas.microsoft.com/office/2006/metadata/properties"/>
-    <ds:schemaRef ds:uri="7566ee58-baa1-4cd7-a09e-b251a660c77d"/>
-  </ds:schemaRefs>
-</ds:datastoreItem>
-</file>
-
 <file path=customXml/itemProps6.xml><?xml version="1.0" encoding="utf-8"?>
-<ds:datastoreItem xmlns:ds="http://schemas.openxmlformats.org/officeDocument/2006/customXml" ds:itemID="{F0565C92-6B00-4BBF-8750-84D06505644B}">
+<ds:datastoreItem xmlns:ds="http://schemas.openxmlformats.org/officeDocument/2006/customXml" ds:itemID="{F2CE939F-061A-4172-ADE0-2CAF0D0E5ED2}">
   <ds:schemaRefs>
     <ds:schemaRef ds:uri="http://schemas.openxmlformats.org/officeDocument/2006/bibliography"/>
   </ds:schemaRefs>

</xml_diff>